<commit_message>
another BDD template added
</commit_message>
<xml_diff>
--- a/Artifacts/BDD scenario templates.docx
+++ b/Artifacts/BDD scenario templates.docx
@@ -3,22 +3,55 @@
 <w:document xmlns:wpc="http://schemas.microsoft.com/office/word/2010/wordprocessingCanvas" xmlns:cx="http://schemas.microsoft.com/office/drawing/2014/chartex" xmlns:cx1="http://schemas.microsoft.com/office/drawing/2015/9/8/chartex" xmlns:cx2="http://schemas.microsoft.com/office/drawing/2015/10/21/chartex" xmlns:mc="http://schemas.openxmlformats.org/markup-compatibility/2006" xmlns:o="urn:schemas-microsoft-com:office:office" xmlns:r="http://schemas.openxmlformats.org/officeDocument/2006/relationships" xmlns:m="http://schemas.openxmlformats.org/officeDocument/2006/math" xmlns:v="urn:schemas-microsoft-com:vml" xmlns:wp14="http://schemas.microsoft.com/office/word/2010/wordprocessingDrawing" xmlns:wp="http://schemas.openxmlformats.org/drawingml/2006/wordprocessingDrawing" xmlns:w10="urn:schemas-microsoft-com:office:word" xmlns:w="http://schemas.openxmlformats.org/wordprocessingml/2006/main" xmlns:w14="http://schemas.microsoft.com/office/word/2010/wordml" xmlns:w15="http://schemas.microsoft.com/office/word/2012/wordml" xmlns:w16se="http://schemas.microsoft.com/office/word/2015/wordml/symex" xmlns:wpg="http://schemas.microsoft.com/office/word/2010/wordprocessingGroup" xmlns:wpi="http://schemas.microsoft.com/office/word/2010/wordprocessingInk" xmlns:wne="http://schemas.microsoft.com/office/word/2006/wordml" xmlns:wps="http://schemas.microsoft.com/office/word/2010/wordprocessingShape" mc:Ignorable="w14 w15 w16se wp14">
   <w:body>
     <w:p>
+      <w:pPr>
+        <w:rPr>
+          <w:b/>
+          <w:sz w:val="40"/>
+        </w:rPr>
+      </w:pPr>
       <w:r>
+        <w:rPr>
+          <w:b/>
+          <w:sz w:val="40"/>
+        </w:rPr>
         <w:t>Template 1:</w:t>
       </w:r>
     </w:p>
     <w:p>
+      <w:pPr>
+        <w:rPr>
+          <w:b/>
+          <w:sz w:val="40"/>
+        </w:rPr>
+      </w:pPr>
       <w:r>
+        <w:rPr>
+          <w:b/>
+          <w:sz w:val="40"/>
+        </w:rPr>
         <w:t>Story: [User story description]</w:t>
       </w:r>
+    </w:p>
+    <w:p>
+      <w:pPr>
+        <w:rPr>
+          <w:b/>
+          <w:sz w:val="40"/>
+        </w:rPr>
+      </w:pPr>
+      <w:r>
+        <w:rPr>
+          <w:b/>
+          <w:sz w:val="40"/>
+        </w:rPr>
+        <w:t>Scenario xx: [Scenario title]</w:t>
+      </w:r>
+    </w:p>
+    <w:p>
       <w:bookmarkStart w:id="0" w:name="_GoBack"/>
       <w:bookmarkEnd w:id="0"/>
     </w:p>
-    <w:p>
-      <w:r>
-        <w:t>Scenario xx: [Scenario title]</w:t>
-      </w:r>
-    </w:p>
+    <w:p/>
     <w:p>
       <w:r>
         <w:tab/>
@@ -36,6 +69,95 @@
             <a:graphic xmlns:a="http://schemas.openxmlformats.org/drawingml/2006/main">
               <a:graphicData uri="http://schemas.openxmlformats.org/drawingml/2006/diagram">
                 <dgm:relIds xmlns:dgm="http://schemas.openxmlformats.org/drawingml/2006/diagram" xmlns:r="http://schemas.openxmlformats.org/officeDocument/2006/relationships" r:dm="rId4" r:lo="rId5" r:qs="rId6" r:cs="rId7"/>
+              </a:graphicData>
+            </a:graphic>
+          </wp:inline>
+        </w:drawing>
+      </w:r>
+    </w:p>
+    <w:p/>
+    <w:p/>
+    <w:p/>
+    <w:p/>
+    <w:p/>
+    <w:p/>
+    <w:p/>
+    <w:p/>
+    <w:p/>
+    <w:p/>
+    <w:p/>
+    <w:p/>
+    <w:p/>
+    <w:p/>
+    <w:p/>
+    <w:p>
+      <w:pPr>
+        <w:rPr>
+          <w:b/>
+          <w:sz w:val="40"/>
+        </w:rPr>
+      </w:pPr>
+      <w:r>
+        <w:rPr>
+          <w:b/>
+          <w:sz w:val="40"/>
+        </w:rPr>
+        <w:lastRenderedPageBreak/>
+        <w:t>Template 2</w:t>
+      </w:r>
+      <w:r>
+        <w:rPr>
+          <w:b/>
+          <w:sz w:val="40"/>
+        </w:rPr>
+        <w:t>:</w:t>
+      </w:r>
+    </w:p>
+    <w:p>
+      <w:pPr>
+        <w:rPr>
+          <w:b/>
+          <w:sz w:val="40"/>
+        </w:rPr>
+      </w:pPr>
+      <w:r>
+        <w:rPr>
+          <w:b/>
+          <w:sz w:val="40"/>
+        </w:rPr>
+        <w:t>Story: [User story description]</w:t>
+      </w:r>
+    </w:p>
+    <w:p>
+      <w:pPr>
+        <w:rPr>
+          <w:b/>
+          <w:sz w:val="40"/>
+        </w:rPr>
+      </w:pPr>
+      <w:r>
+        <w:rPr>
+          <w:b/>
+          <w:sz w:val="40"/>
+        </w:rPr>
+        <w:t>Scenario xx: [Scenario title]</w:t>
+      </w:r>
+    </w:p>
+    <w:p/>
+    <w:p>
+      <w:r>
+        <w:rPr>
+          <w:noProof/>
+        </w:rPr>
+        <w:drawing>
+          <wp:inline distT="0" distB="0" distL="0" distR="0">
+            <wp:extent cx="4876800" cy="2690447"/>
+            <wp:effectExtent l="38100" t="57150" r="19050" b="34290"/>
+            <wp:docPr id="2" name="Diagram 2"/>
+            <wp:cNvGraphicFramePr/>
+            <a:graphic xmlns:a="http://schemas.openxmlformats.org/drawingml/2006/main">
+              <a:graphicData uri="http://schemas.openxmlformats.org/drawingml/2006/diagram">
+                <dgm:relIds xmlns:dgm="http://schemas.openxmlformats.org/drawingml/2006/diagram" xmlns:r="http://schemas.openxmlformats.org/officeDocument/2006/relationships" r:dm="rId9" r:lo="rId10" r:qs="rId11" r:cs="rId12"/>
               </a:graphicData>
             </a:graphic>
           </wp:inline>
@@ -175,6 +297,7 @@
     <w:lsdException w:name="HTML Sample" w:semiHidden="1" w:unhideWhenUsed="1"/>
     <w:lsdException w:name="HTML Typewriter" w:semiHidden="1" w:unhideWhenUsed="1"/>
     <w:lsdException w:name="HTML Variable" w:semiHidden="1" w:unhideWhenUsed="1"/>
+    <w:lsdException w:name="Normal Table" w:semiHidden="1" w:unhideWhenUsed="1"/>
     <w:lsdException w:name="annotation subject" w:semiHidden="1" w:unhideWhenUsed="1"/>
     <w:lsdException w:name="No List" w:semiHidden="1" w:unhideWhenUsed="1"/>
     <w:lsdException w:name="Outline List 1" w:semiHidden="1" w:unhideWhenUsed="1"/>
@@ -221,8 +344,10 @@
     <w:lsdException w:name="Table Subtle 2" w:semiHidden="1" w:unhideWhenUsed="1"/>
     <w:lsdException w:name="Table Web 1" w:semiHidden="1" w:unhideWhenUsed="1"/>
     <w:lsdException w:name="Table Web 2" w:semiHidden="1" w:unhideWhenUsed="1"/>
+    <w:lsdException w:name="Table Web 3" w:semiHidden="1" w:unhideWhenUsed="1"/>
     <w:lsdException w:name="Balloon Text" w:semiHidden="1" w:unhideWhenUsed="1"/>
     <w:lsdException w:name="Table Grid" w:uiPriority="39"/>
+    <w:lsdException w:name="Table Theme" w:semiHidden="1" w:unhideWhenUsed="1"/>
     <w:lsdException w:name="Placeholder Text" w:semiHidden="1"/>
     <w:lsdException w:name="No Spacing" w:uiPriority="1" w:qFormat="1"/>
     <w:lsdException w:name="Light Shading" w:uiPriority="60"/>
@@ -1221,6 +1346,753 @@
 </dgm:colorsDef>
 </file>
 
+<file path=word/diagrams/colors2.xml><?xml version="1.0" encoding="utf-8"?>
+<dgm:colorsDef xmlns:dgm="http://schemas.openxmlformats.org/drawingml/2006/diagram" xmlns:a="http://schemas.openxmlformats.org/drawingml/2006/main" uniqueId="urn:microsoft.com/office/officeart/2005/8/colors/accent1_2">
+  <dgm:title val=""/>
+  <dgm:desc val=""/>
+  <dgm:catLst>
+    <dgm:cat type="accent1" pri="11200"/>
+  </dgm:catLst>
+  <dgm:styleLbl name="node0">
+    <dgm:fillClrLst meth="repeat">
+      <a:schemeClr val="accent1"/>
+    </dgm:fillClrLst>
+    <dgm:linClrLst meth="repeat">
+      <a:schemeClr val="lt1"/>
+    </dgm:linClrLst>
+    <dgm:effectClrLst/>
+    <dgm:txLinClrLst/>
+    <dgm:txFillClrLst/>
+    <dgm:txEffectClrLst/>
+  </dgm:styleLbl>
+  <dgm:styleLbl name="alignNode1">
+    <dgm:fillClrLst meth="repeat">
+      <a:schemeClr val="accent1"/>
+    </dgm:fillClrLst>
+    <dgm:linClrLst meth="repeat">
+      <a:schemeClr val="accent1"/>
+    </dgm:linClrLst>
+    <dgm:effectClrLst/>
+    <dgm:txLinClrLst/>
+    <dgm:txFillClrLst/>
+    <dgm:txEffectClrLst/>
+  </dgm:styleLbl>
+  <dgm:styleLbl name="node1">
+    <dgm:fillClrLst meth="repeat">
+      <a:schemeClr val="accent1"/>
+    </dgm:fillClrLst>
+    <dgm:linClrLst meth="repeat">
+      <a:schemeClr val="lt1"/>
+    </dgm:linClrLst>
+    <dgm:effectClrLst/>
+    <dgm:txLinClrLst/>
+    <dgm:txFillClrLst/>
+    <dgm:txEffectClrLst/>
+  </dgm:styleLbl>
+  <dgm:styleLbl name="lnNode1">
+    <dgm:fillClrLst meth="repeat">
+      <a:schemeClr val="accent1"/>
+    </dgm:fillClrLst>
+    <dgm:linClrLst meth="repeat">
+      <a:schemeClr val="lt1"/>
+    </dgm:linClrLst>
+    <dgm:effectClrLst/>
+    <dgm:txLinClrLst/>
+    <dgm:txFillClrLst/>
+    <dgm:txEffectClrLst/>
+  </dgm:styleLbl>
+  <dgm:styleLbl name="vennNode1">
+    <dgm:fillClrLst meth="repeat">
+      <a:schemeClr val="accent1">
+        <a:alpha val="50000"/>
+      </a:schemeClr>
+    </dgm:fillClrLst>
+    <dgm:linClrLst meth="repeat">
+      <a:schemeClr val="lt1"/>
+    </dgm:linClrLst>
+    <dgm:effectClrLst/>
+    <dgm:txLinClrLst/>
+    <dgm:txFillClrLst/>
+    <dgm:txEffectClrLst/>
+  </dgm:styleLbl>
+  <dgm:styleLbl name="node2">
+    <dgm:fillClrLst meth="repeat">
+      <a:schemeClr val="accent1"/>
+    </dgm:fillClrLst>
+    <dgm:linClrLst meth="repeat">
+      <a:schemeClr val="lt1"/>
+    </dgm:linClrLst>
+    <dgm:effectClrLst/>
+    <dgm:txLinClrLst/>
+    <dgm:txFillClrLst/>
+    <dgm:txEffectClrLst/>
+  </dgm:styleLbl>
+  <dgm:styleLbl name="node3">
+    <dgm:fillClrLst meth="repeat">
+      <a:schemeClr val="accent1"/>
+    </dgm:fillClrLst>
+    <dgm:linClrLst meth="repeat">
+      <a:schemeClr val="lt1"/>
+    </dgm:linClrLst>
+    <dgm:effectClrLst/>
+    <dgm:txLinClrLst/>
+    <dgm:txFillClrLst/>
+    <dgm:txEffectClrLst/>
+  </dgm:styleLbl>
+  <dgm:styleLbl name="node4">
+    <dgm:fillClrLst meth="repeat">
+      <a:schemeClr val="accent1"/>
+    </dgm:fillClrLst>
+    <dgm:linClrLst meth="repeat">
+      <a:schemeClr val="lt1"/>
+    </dgm:linClrLst>
+    <dgm:effectClrLst/>
+    <dgm:txLinClrLst/>
+    <dgm:txFillClrLst/>
+    <dgm:txEffectClrLst/>
+  </dgm:styleLbl>
+  <dgm:styleLbl name="fgImgPlace1">
+    <dgm:fillClrLst meth="repeat">
+      <a:schemeClr val="accent1">
+        <a:tint val="50000"/>
+      </a:schemeClr>
+    </dgm:fillClrLst>
+    <dgm:linClrLst meth="repeat">
+      <a:schemeClr val="lt1"/>
+    </dgm:linClrLst>
+    <dgm:effectClrLst/>
+    <dgm:txLinClrLst/>
+    <dgm:txFillClrLst meth="repeat">
+      <a:schemeClr val="lt1"/>
+    </dgm:txFillClrLst>
+    <dgm:txEffectClrLst/>
+  </dgm:styleLbl>
+  <dgm:styleLbl name="alignImgPlace1">
+    <dgm:fillClrLst meth="repeat">
+      <a:schemeClr val="accent1">
+        <a:tint val="50000"/>
+      </a:schemeClr>
+    </dgm:fillClrLst>
+    <dgm:linClrLst meth="repeat">
+      <a:schemeClr val="lt1"/>
+    </dgm:linClrLst>
+    <dgm:effectClrLst/>
+    <dgm:txLinClrLst/>
+    <dgm:txFillClrLst meth="repeat">
+      <a:schemeClr val="lt1"/>
+    </dgm:txFillClrLst>
+    <dgm:txEffectClrLst/>
+  </dgm:styleLbl>
+  <dgm:styleLbl name="bgImgPlace1">
+    <dgm:fillClrLst meth="repeat">
+      <a:schemeClr val="accent1">
+        <a:tint val="50000"/>
+      </a:schemeClr>
+    </dgm:fillClrLst>
+    <dgm:linClrLst meth="repeat">
+      <a:schemeClr val="lt1"/>
+    </dgm:linClrLst>
+    <dgm:effectClrLst/>
+    <dgm:txLinClrLst/>
+    <dgm:txFillClrLst meth="repeat">
+      <a:schemeClr val="lt1"/>
+    </dgm:txFillClrLst>
+    <dgm:txEffectClrLst/>
+  </dgm:styleLbl>
+  <dgm:styleLbl name="sibTrans2D1">
+    <dgm:fillClrLst meth="repeat">
+      <a:schemeClr val="accent1">
+        <a:tint val="60000"/>
+      </a:schemeClr>
+    </dgm:fillClrLst>
+    <dgm:linClrLst meth="repeat">
+      <a:schemeClr val="accent1">
+        <a:tint val="60000"/>
+      </a:schemeClr>
+    </dgm:linClrLst>
+    <dgm:effectClrLst/>
+    <dgm:txLinClrLst/>
+    <dgm:txFillClrLst/>
+    <dgm:txEffectClrLst/>
+  </dgm:styleLbl>
+  <dgm:styleLbl name="fgSibTrans2D1">
+    <dgm:fillClrLst meth="repeat">
+      <a:schemeClr val="accent1">
+        <a:tint val="60000"/>
+      </a:schemeClr>
+    </dgm:fillClrLst>
+    <dgm:linClrLst meth="repeat">
+      <a:schemeClr val="accent1">
+        <a:tint val="60000"/>
+      </a:schemeClr>
+    </dgm:linClrLst>
+    <dgm:effectClrLst/>
+    <dgm:txLinClrLst/>
+    <dgm:txFillClrLst/>
+    <dgm:txEffectClrLst/>
+  </dgm:styleLbl>
+  <dgm:styleLbl name="bgSibTrans2D1">
+    <dgm:fillClrLst meth="repeat">
+      <a:schemeClr val="accent1">
+        <a:tint val="60000"/>
+      </a:schemeClr>
+    </dgm:fillClrLst>
+    <dgm:linClrLst meth="repeat">
+      <a:schemeClr val="accent1">
+        <a:tint val="60000"/>
+      </a:schemeClr>
+    </dgm:linClrLst>
+    <dgm:effectClrLst/>
+    <dgm:txLinClrLst/>
+    <dgm:txFillClrLst/>
+    <dgm:txEffectClrLst/>
+  </dgm:styleLbl>
+  <dgm:styleLbl name="sibTrans1D1">
+    <dgm:fillClrLst meth="repeat">
+      <a:schemeClr val="accent1"/>
+    </dgm:fillClrLst>
+    <dgm:linClrLst meth="repeat">
+      <a:schemeClr val="accent1"/>
+    </dgm:linClrLst>
+    <dgm:effectClrLst/>
+    <dgm:txLinClrLst/>
+    <dgm:txFillClrLst meth="repeat">
+      <a:schemeClr val="tx1"/>
+    </dgm:txFillClrLst>
+    <dgm:txEffectClrLst/>
+  </dgm:styleLbl>
+  <dgm:styleLbl name="callout">
+    <dgm:fillClrLst meth="repeat">
+      <a:schemeClr val="accent1"/>
+    </dgm:fillClrLst>
+    <dgm:linClrLst meth="repeat">
+      <a:schemeClr val="accent1">
+        <a:tint val="50000"/>
+      </a:schemeClr>
+    </dgm:linClrLst>
+    <dgm:effectClrLst/>
+    <dgm:txLinClrLst/>
+    <dgm:txFillClrLst meth="repeat">
+      <a:schemeClr val="tx1"/>
+    </dgm:txFillClrLst>
+    <dgm:txEffectClrLst/>
+  </dgm:styleLbl>
+  <dgm:styleLbl name="asst0">
+    <dgm:fillClrLst meth="repeat">
+      <a:schemeClr val="accent1"/>
+    </dgm:fillClrLst>
+    <dgm:linClrLst meth="repeat">
+      <a:schemeClr val="lt1"/>
+    </dgm:linClrLst>
+    <dgm:effectClrLst/>
+    <dgm:txLinClrLst/>
+    <dgm:txFillClrLst/>
+    <dgm:txEffectClrLst/>
+  </dgm:styleLbl>
+  <dgm:styleLbl name="asst1">
+    <dgm:fillClrLst meth="repeat">
+      <a:schemeClr val="accent1"/>
+    </dgm:fillClrLst>
+    <dgm:linClrLst meth="repeat">
+      <a:schemeClr val="lt1"/>
+    </dgm:linClrLst>
+    <dgm:effectClrLst/>
+    <dgm:txLinClrLst/>
+    <dgm:txFillClrLst/>
+    <dgm:txEffectClrLst/>
+  </dgm:styleLbl>
+  <dgm:styleLbl name="asst2">
+    <dgm:fillClrLst meth="repeat">
+      <a:schemeClr val="accent1"/>
+    </dgm:fillClrLst>
+    <dgm:linClrLst meth="repeat">
+      <a:schemeClr val="lt1"/>
+    </dgm:linClrLst>
+    <dgm:effectClrLst/>
+    <dgm:txLinClrLst/>
+    <dgm:txFillClrLst/>
+    <dgm:txEffectClrLst/>
+  </dgm:styleLbl>
+  <dgm:styleLbl name="asst3">
+    <dgm:fillClrLst meth="repeat">
+      <a:schemeClr val="accent1"/>
+    </dgm:fillClrLst>
+    <dgm:linClrLst meth="repeat">
+      <a:schemeClr val="lt1"/>
+    </dgm:linClrLst>
+    <dgm:effectClrLst/>
+    <dgm:txLinClrLst/>
+    <dgm:txFillClrLst/>
+    <dgm:txEffectClrLst/>
+  </dgm:styleLbl>
+  <dgm:styleLbl name="asst4">
+    <dgm:fillClrLst meth="repeat">
+      <a:schemeClr val="accent1"/>
+    </dgm:fillClrLst>
+    <dgm:linClrLst meth="repeat">
+      <a:schemeClr val="lt1"/>
+    </dgm:linClrLst>
+    <dgm:effectClrLst/>
+    <dgm:txLinClrLst/>
+    <dgm:txFillClrLst/>
+    <dgm:txEffectClrLst/>
+  </dgm:styleLbl>
+  <dgm:styleLbl name="parChTrans2D1">
+    <dgm:fillClrLst meth="repeat">
+      <a:schemeClr val="accent1">
+        <a:tint val="60000"/>
+      </a:schemeClr>
+    </dgm:fillClrLst>
+    <dgm:linClrLst meth="repeat">
+      <a:schemeClr val="accent1">
+        <a:tint val="60000"/>
+      </a:schemeClr>
+    </dgm:linClrLst>
+    <dgm:effectClrLst/>
+    <dgm:txLinClrLst/>
+    <dgm:txFillClrLst meth="repeat">
+      <a:schemeClr val="lt1"/>
+    </dgm:txFillClrLst>
+    <dgm:txEffectClrLst/>
+  </dgm:styleLbl>
+  <dgm:styleLbl name="parChTrans2D2">
+    <dgm:fillClrLst meth="repeat">
+      <a:schemeClr val="accent1"/>
+    </dgm:fillClrLst>
+    <dgm:linClrLst meth="repeat">
+      <a:schemeClr val="accent1"/>
+    </dgm:linClrLst>
+    <dgm:effectClrLst/>
+    <dgm:txLinClrLst/>
+    <dgm:txFillClrLst meth="repeat">
+      <a:schemeClr val="lt1"/>
+    </dgm:txFillClrLst>
+    <dgm:txEffectClrLst/>
+  </dgm:styleLbl>
+  <dgm:styleLbl name="parChTrans2D3">
+    <dgm:fillClrLst meth="repeat">
+      <a:schemeClr val="accent1"/>
+    </dgm:fillClrLst>
+    <dgm:linClrLst meth="repeat">
+      <a:schemeClr val="accent1"/>
+    </dgm:linClrLst>
+    <dgm:effectClrLst/>
+    <dgm:txLinClrLst/>
+    <dgm:txFillClrLst meth="repeat">
+      <a:schemeClr val="lt1"/>
+    </dgm:txFillClrLst>
+    <dgm:txEffectClrLst/>
+  </dgm:styleLbl>
+  <dgm:styleLbl name="parChTrans2D4">
+    <dgm:fillClrLst meth="repeat">
+      <a:schemeClr val="accent1"/>
+    </dgm:fillClrLst>
+    <dgm:linClrLst meth="repeat">
+      <a:schemeClr val="accent1"/>
+    </dgm:linClrLst>
+    <dgm:effectClrLst/>
+    <dgm:txLinClrLst/>
+    <dgm:txFillClrLst meth="repeat">
+      <a:schemeClr val="lt1"/>
+    </dgm:txFillClrLst>
+    <dgm:txEffectClrLst/>
+  </dgm:styleLbl>
+  <dgm:styleLbl name="parChTrans1D1">
+    <dgm:fillClrLst meth="repeat">
+      <a:schemeClr val="accent1"/>
+    </dgm:fillClrLst>
+    <dgm:linClrLst meth="repeat">
+      <a:schemeClr val="accent1">
+        <a:shade val="60000"/>
+      </a:schemeClr>
+    </dgm:linClrLst>
+    <dgm:effectClrLst/>
+    <dgm:txLinClrLst/>
+    <dgm:txFillClrLst meth="repeat">
+      <a:schemeClr val="tx1"/>
+    </dgm:txFillClrLst>
+    <dgm:txEffectClrLst/>
+  </dgm:styleLbl>
+  <dgm:styleLbl name="parChTrans1D2">
+    <dgm:fillClrLst meth="repeat">
+      <a:schemeClr val="accent1"/>
+    </dgm:fillClrLst>
+    <dgm:linClrLst meth="repeat">
+      <a:schemeClr val="accent1">
+        <a:shade val="60000"/>
+      </a:schemeClr>
+    </dgm:linClrLst>
+    <dgm:effectClrLst/>
+    <dgm:txLinClrLst/>
+    <dgm:txFillClrLst meth="repeat">
+      <a:schemeClr val="tx1"/>
+    </dgm:txFillClrLst>
+    <dgm:txEffectClrLst/>
+  </dgm:styleLbl>
+  <dgm:styleLbl name="parChTrans1D3">
+    <dgm:fillClrLst meth="repeat">
+      <a:schemeClr val="accent1"/>
+    </dgm:fillClrLst>
+    <dgm:linClrLst meth="repeat">
+      <a:schemeClr val="accent1">
+        <a:shade val="80000"/>
+      </a:schemeClr>
+    </dgm:linClrLst>
+    <dgm:effectClrLst/>
+    <dgm:txLinClrLst/>
+    <dgm:txFillClrLst meth="repeat">
+      <a:schemeClr val="tx1"/>
+    </dgm:txFillClrLst>
+    <dgm:txEffectClrLst/>
+  </dgm:styleLbl>
+  <dgm:styleLbl name="parChTrans1D4">
+    <dgm:fillClrLst meth="repeat">
+      <a:schemeClr val="accent1"/>
+    </dgm:fillClrLst>
+    <dgm:linClrLst meth="repeat">
+      <a:schemeClr val="accent1">
+        <a:shade val="80000"/>
+      </a:schemeClr>
+    </dgm:linClrLst>
+    <dgm:effectClrLst/>
+    <dgm:txLinClrLst/>
+    <dgm:txFillClrLst meth="repeat">
+      <a:schemeClr val="tx1"/>
+    </dgm:txFillClrLst>
+    <dgm:txEffectClrLst/>
+  </dgm:styleLbl>
+  <dgm:styleLbl name="fgAcc1">
+    <dgm:fillClrLst meth="repeat">
+      <a:schemeClr val="lt1">
+        <a:alpha val="90000"/>
+      </a:schemeClr>
+    </dgm:fillClrLst>
+    <dgm:linClrLst meth="repeat">
+      <a:schemeClr val="accent1"/>
+    </dgm:linClrLst>
+    <dgm:effectClrLst/>
+    <dgm:txLinClrLst/>
+    <dgm:txFillClrLst meth="repeat">
+      <a:schemeClr val="dk1"/>
+    </dgm:txFillClrLst>
+    <dgm:txEffectClrLst/>
+  </dgm:styleLbl>
+  <dgm:styleLbl name="conFgAcc1">
+    <dgm:fillClrLst meth="repeat">
+      <a:schemeClr val="lt1">
+        <a:alpha val="90000"/>
+      </a:schemeClr>
+    </dgm:fillClrLst>
+    <dgm:linClrLst meth="repeat">
+      <a:schemeClr val="accent1"/>
+    </dgm:linClrLst>
+    <dgm:effectClrLst/>
+    <dgm:txLinClrLst/>
+    <dgm:txFillClrLst meth="repeat">
+      <a:schemeClr val="dk1"/>
+    </dgm:txFillClrLst>
+    <dgm:txEffectClrLst/>
+  </dgm:styleLbl>
+  <dgm:styleLbl name="alignAcc1">
+    <dgm:fillClrLst meth="repeat">
+      <a:schemeClr val="lt1">
+        <a:alpha val="90000"/>
+      </a:schemeClr>
+    </dgm:fillClrLst>
+    <dgm:linClrLst meth="repeat">
+      <a:schemeClr val="accent1"/>
+    </dgm:linClrLst>
+    <dgm:effectClrLst/>
+    <dgm:txLinClrLst/>
+    <dgm:txFillClrLst meth="repeat">
+      <a:schemeClr val="dk1"/>
+    </dgm:txFillClrLst>
+    <dgm:txEffectClrLst/>
+  </dgm:styleLbl>
+  <dgm:styleLbl name="trAlignAcc1">
+    <dgm:fillClrLst meth="repeat">
+      <a:schemeClr val="lt1">
+        <a:alpha val="40000"/>
+      </a:schemeClr>
+    </dgm:fillClrLst>
+    <dgm:linClrLst meth="repeat">
+      <a:schemeClr val="accent1"/>
+    </dgm:linClrLst>
+    <dgm:effectClrLst/>
+    <dgm:txLinClrLst/>
+    <dgm:txFillClrLst meth="repeat">
+      <a:schemeClr val="dk1"/>
+    </dgm:txFillClrLst>
+    <dgm:txEffectClrLst/>
+  </dgm:styleLbl>
+  <dgm:styleLbl name="bgAcc1">
+    <dgm:fillClrLst meth="repeat">
+      <a:schemeClr val="lt1">
+        <a:alpha val="90000"/>
+      </a:schemeClr>
+    </dgm:fillClrLst>
+    <dgm:linClrLst meth="repeat">
+      <a:schemeClr val="accent1"/>
+    </dgm:linClrLst>
+    <dgm:effectClrLst/>
+    <dgm:txLinClrLst/>
+    <dgm:txFillClrLst meth="repeat">
+      <a:schemeClr val="dk1"/>
+    </dgm:txFillClrLst>
+    <dgm:txEffectClrLst/>
+  </dgm:styleLbl>
+  <dgm:styleLbl name="solidFgAcc1">
+    <dgm:fillClrLst meth="repeat">
+      <a:schemeClr val="lt1"/>
+    </dgm:fillClrLst>
+    <dgm:linClrLst meth="repeat">
+      <a:schemeClr val="accent1"/>
+    </dgm:linClrLst>
+    <dgm:effectClrLst/>
+    <dgm:txLinClrLst/>
+    <dgm:txFillClrLst meth="repeat">
+      <a:schemeClr val="dk1"/>
+    </dgm:txFillClrLst>
+    <dgm:txEffectClrLst/>
+  </dgm:styleLbl>
+  <dgm:styleLbl name="solidAlignAcc1">
+    <dgm:fillClrLst meth="repeat">
+      <a:schemeClr val="lt1"/>
+    </dgm:fillClrLst>
+    <dgm:linClrLst meth="repeat">
+      <a:schemeClr val="accent1"/>
+    </dgm:linClrLst>
+    <dgm:effectClrLst/>
+    <dgm:txLinClrLst/>
+    <dgm:txFillClrLst meth="repeat">
+      <a:schemeClr val="dk1"/>
+    </dgm:txFillClrLst>
+    <dgm:txEffectClrLst/>
+  </dgm:styleLbl>
+  <dgm:styleLbl name="solidBgAcc1">
+    <dgm:fillClrLst meth="repeat">
+      <a:schemeClr val="lt1"/>
+    </dgm:fillClrLst>
+    <dgm:linClrLst meth="repeat">
+      <a:schemeClr val="accent1"/>
+    </dgm:linClrLst>
+    <dgm:effectClrLst/>
+    <dgm:txLinClrLst/>
+    <dgm:txFillClrLst meth="repeat">
+      <a:schemeClr val="dk1"/>
+    </dgm:txFillClrLst>
+    <dgm:txEffectClrLst/>
+  </dgm:styleLbl>
+  <dgm:styleLbl name="fgAccFollowNode1">
+    <dgm:fillClrLst meth="repeat">
+      <a:schemeClr val="accent1">
+        <a:alpha val="90000"/>
+        <a:tint val="40000"/>
+      </a:schemeClr>
+    </dgm:fillClrLst>
+    <dgm:linClrLst meth="repeat">
+      <a:schemeClr val="accent1">
+        <a:alpha val="90000"/>
+        <a:tint val="40000"/>
+      </a:schemeClr>
+    </dgm:linClrLst>
+    <dgm:effectClrLst/>
+    <dgm:txLinClrLst/>
+    <dgm:txFillClrLst meth="repeat">
+      <a:schemeClr val="dk1"/>
+    </dgm:txFillClrLst>
+    <dgm:txEffectClrLst/>
+  </dgm:styleLbl>
+  <dgm:styleLbl name="alignAccFollowNode1">
+    <dgm:fillClrLst meth="repeat">
+      <a:schemeClr val="accent1">
+        <a:alpha val="90000"/>
+        <a:tint val="40000"/>
+      </a:schemeClr>
+    </dgm:fillClrLst>
+    <dgm:linClrLst meth="repeat">
+      <a:schemeClr val="accent1">
+        <a:alpha val="90000"/>
+        <a:tint val="40000"/>
+      </a:schemeClr>
+    </dgm:linClrLst>
+    <dgm:effectClrLst/>
+    <dgm:txLinClrLst/>
+    <dgm:txFillClrLst meth="repeat">
+      <a:schemeClr val="dk1"/>
+    </dgm:txFillClrLst>
+    <dgm:txEffectClrLst/>
+  </dgm:styleLbl>
+  <dgm:styleLbl name="bgAccFollowNode1">
+    <dgm:fillClrLst meth="repeat">
+      <a:schemeClr val="accent1">
+        <a:alpha val="90000"/>
+        <a:tint val="40000"/>
+      </a:schemeClr>
+    </dgm:fillClrLst>
+    <dgm:linClrLst meth="repeat">
+      <a:schemeClr val="accent1">
+        <a:alpha val="90000"/>
+        <a:tint val="40000"/>
+      </a:schemeClr>
+    </dgm:linClrLst>
+    <dgm:effectClrLst/>
+    <dgm:txLinClrLst/>
+    <dgm:txFillClrLst meth="repeat">
+      <a:schemeClr val="dk1"/>
+    </dgm:txFillClrLst>
+    <dgm:txEffectClrLst/>
+  </dgm:styleLbl>
+  <dgm:styleLbl name="fgAcc0">
+    <dgm:fillClrLst meth="repeat">
+      <a:schemeClr val="lt1">
+        <a:alpha val="90000"/>
+      </a:schemeClr>
+    </dgm:fillClrLst>
+    <dgm:linClrLst meth="repeat">
+      <a:schemeClr val="accent1"/>
+    </dgm:linClrLst>
+    <dgm:effectClrLst/>
+    <dgm:txLinClrLst/>
+    <dgm:txFillClrLst meth="repeat">
+      <a:schemeClr val="dk1"/>
+    </dgm:txFillClrLst>
+    <dgm:txEffectClrLst/>
+  </dgm:styleLbl>
+  <dgm:styleLbl name="fgAcc2">
+    <dgm:fillClrLst meth="repeat">
+      <a:schemeClr val="lt1">
+        <a:alpha val="90000"/>
+      </a:schemeClr>
+    </dgm:fillClrLst>
+    <dgm:linClrLst meth="repeat">
+      <a:schemeClr val="accent1"/>
+    </dgm:linClrLst>
+    <dgm:effectClrLst/>
+    <dgm:txLinClrLst/>
+    <dgm:txFillClrLst meth="repeat">
+      <a:schemeClr val="dk1"/>
+    </dgm:txFillClrLst>
+    <dgm:txEffectClrLst/>
+  </dgm:styleLbl>
+  <dgm:styleLbl name="fgAcc3">
+    <dgm:fillClrLst meth="repeat">
+      <a:schemeClr val="lt1">
+        <a:alpha val="90000"/>
+      </a:schemeClr>
+    </dgm:fillClrLst>
+    <dgm:linClrLst meth="repeat">
+      <a:schemeClr val="accent1"/>
+    </dgm:linClrLst>
+    <dgm:effectClrLst/>
+    <dgm:txLinClrLst/>
+    <dgm:txFillClrLst meth="repeat">
+      <a:schemeClr val="dk1"/>
+    </dgm:txFillClrLst>
+    <dgm:txEffectClrLst/>
+  </dgm:styleLbl>
+  <dgm:styleLbl name="fgAcc4">
+    <dgm:fillClrLst meth="repeat">
+      <a:schemeClr val="lt1">
+        <a:alpha val="90000"/>
+      </a:schemeClr>
+    </dgm:fillClrLst>
+    <dgm:linClrLst meth="repeat">
+      <a:schemeClr val="accent1"/>
+    </dgm:linClrLst>
+    <dgm:effectClrLst/>
+    <dgm:txLinClrLst/>
+    <dgm:txFillClrLst meth="repeat">
+      <a:schemeClr val="dk1"/>
+    </dgm:txFillClrLst>
+    <dgm:txEffectClrLst/>
+  </dgm:styleLbl>
+  <dgm:styleLbl name="bgShp">
+    <dgm:fillClrLst meth="repeat">
+      <a:schemeClr val="accent1">
+        <a:tint val="40000"/>
+      </a:schemeClr>
+    </dgm:fillClrLst>
+    <dgm:linClrLst meth="repeat">
+      <a:schemeClr val="accent1"/>
+    </dgm:linClrLst>
+    <dgm:effectClrLst/>
+    <dgm:txLinClrLst/>
+    <dgm:txFillClrLst meth="repeat">
+      <a:schemeClr val="dk1"/>
+    </dgm:txFillClrLst>
+    <dgm:txEffectClrLst/>
+  </dgm:styleLbl>
+  <dgm:styleLbl name="dkBgShp">
+    <dgm:fillClrLst meth="repeat">
+      <a:schemeClr val="accent1">
+        <a:shade val="80000"/>
+      </a:schemeClr>
+    </dgm:fillClrLst>
+    <dgm:linClrLst meth="repeat">
+      <a:schemeClr val="accent1"/>
+    </dgm:linClrLst>
+    <dgm:effectClrLst/>
+    <dgm:txLinClrLst/>
+    <dgm:txFillClrLst meth="repeat">
+      <a:schemeClr val="lt1"/>
+    </dgm:txFillClrLst>
+    <dgm:txEffectClrLst/>
+  </dgm:styleLbl>
+  <dgm:styleLbl name="trBgShp">
+    <dgm:fillClrLst meth="repeat">
+      <a:schemeClr val="accent1">
+        <a:tint val="50000"/>
+        <a:alpha val="40000"/>
+      </a:schemeClr>
+    </dgm:fillClrLst>
+    <dgm:linClrLst meth="repeat">
+      <a:schemeClr val="accent1"/>
+    </dgm:linClrLst>
+    <dgm:effectClrLst/>
+    <dgm:txLinClrLst/>
+    <dgm:txFillClrLst meth="repeat">
+      <a:schemeClr val="lt1"/>
+    </dgm:txFillClrLst>
+    <dgm:txEffectClrLst/>
+  </dgm:styleLbl>
+  <dgm:styleLbl name="fgShp">
+    <dgm:fillClrLst meth="repeat">
+      <a:schemeClr val="accent1">
+        <a:tint val="60000"/>
+      </a:schemeClr>
+    </dgm:fillClrLst>
+    <dgm:linClrLst meth="repeat">
+      <a:schemeClr val="lt1"/>
+    </dgm:linClrLst>
+    <dgm:effectClrLst/>
+    <dgm:txLinClrLst/>
+    <dgm:txFillClrLst meth="repeat">
+      <a:schemeClr val="dk1"/>
+    </dgm:txFillClrLst>
+    <dgm:txEffectClrLst/>
+  </dgm:styleLbl>
+  <dgm:styleLbl name="revTx">
+    <dgm:fillClrLst meth="repeat">
+      <a:schemeClr val="lt1">
+        <a:alpha val="0"/>
+      </a:schemeClr>
+    </dgm:fillClrLst>
+    <dgm:linClrLst meth="repeat">
+      <a:schemeClr val="dk1">
+        <a:alpha val="0"/>
+      </a:schemeClr>
+    </dgm:linClrLst>
+    <dgm:effectClrLst/>
+    <dgm:txLinClrLst/>
+    <dgm:txFillClrLst meth="repeat">
+      <a:schemeClr val="tx1"/>
+    </dgm:txFillClrLst>
+    <dgm:txEffectClrLst/>
+  </dgm:styleLbl>
+</dgm:colorsDef>
+</file>
+
 <file path=word/diagrams/data1.xml><?xml version="1.0" encoding="utf-8"?>
 <dgm:dataModel xmlns:dgm="http://schemas.openxmlformats.org/drawingml/2006/diagram" xmlns:a="http://schemas.openxmlformats.org/drawingml/2006/main">
   <dgm:ptLst>
@@ -1564,6 +2436,669 @@
   <dgm:extLst>
     <a:ext uri="http://schemas.microsoft.com/office/drawing/2008/diagram">
       <dsp:dataModelExt xmlns:dsp="http://schemas.microsoft.com/office/drawing/2008/diagram" relId="rId8" minVer="http://schemas.openxmlformats.org/drawingml/2006/diagram"/>
+    </a:ext>
+  </dgm:extLst>
+</dgm:dataModel>
+</file>
+
+<file path=word/diagrams/data2.xml><?xml version="1.0" encoding="utf-8"?>
+<dgm:dataModel xmlns:dgm="http://schemas.openxmlformats.org/drawingml/2006/diagram" xmlns:a="http://schemas.openxmlformats.org/drawingml/2006/main">
+  <dgm:ptLst>
+    <dgm:pt modelId="{AAEDD6BD-6DF6-4141-B8CA-FF3EFE332E41}" type="doc">
+      <dgm:prSet loTypeId="urn:microsoft.com/office/officeart/2005/8/layout/chevron2" loCatId="list" qsTypeId="urn:microsoft.com/office/officeart/2005/8/quickstyle/simple1" qsCatId="simple" csTypeId="urn:microsoft.com/office/officeart/2005/8/colors/accent1_2" csCatId="accent1" phldr="1"/>
+      <dgm:spPr/>
+      <dgm:t>
+        <a:bodyPr/>
+        <a:lstStyle/>
+        <a:p>
+          <a:endParaRPr lang="en-US"/>
+        </a:p>
+      </dgm:t>
+    </dgm:pt>
+    <dgm:pt modelId="{AB693B39-E71B-47B9-9C58-4BB91AC232B1}">
+      <dgm:prSet phldrT="[Text]"/>
+      <dgm:spPr/>
+      <dgm:t>
+        <a:bodyPr/>
+        <a:lstStyle/>
+        <a:p>
+          <a:r>
+            <a:rPr lang="en-US"/>
+            <a:t>Given</a:t>
+          </a:r>
+        </a:p>
+      </dgm:t>
+    </dgm:pt>
+    <dgm:pt modelId="{3C28F7A5-3AEE-445E-90CC-2C7B5BE508D8}" type="parTrans" cxnId="{A23C1482-CBE0-4B29-9732-74C00E8368A1}">
+      <dgm:prSet/>
+      <dgm:spPr/>
+      <dgm:t>
+        <a:bodyPr/>
+        <a:lstStyle/>
+        <a:p>
+          <a:endParaRPr lang="en-US"/>
+        </a:p>
+      </dgm:t>
+    </dgm:pt>
+    <dgm:pt modelId="{6AF2D07E-835F-4C6B-9F25-DF807EF9325D}" type="sibTrans" cxnId="{A23C1482-CBE0-4B29-9732-74C00E8368A1}">
+      <dgm:prSet/>
+      <dgm:spPr/>
+      <dgm:t>
+        <a:bodyPr/>
+        <a:lstStyle/>
+        <a:p>
+          <a:endParaRPr lang="en-US"/>
+        </a:p>
+      </dgm:t>
+    </dgm:pt>
+    <dgm:pt modelId="{7B380B3A-DC05-4B2A-B3AB-A3097189C1AF}">
+      <dgm:prSet phldrT="[Text]"/>
+      <dgm:spPr/>
+      <dgm:t>
+        <a:bodyPr/>
+        <a:lstStyle/>
+        <a:p>
+          <a:r>
+            <a:rPr lang="en-US"/>
+            <a:t>[Context]</a:t>
+          </a:r>
+        </a:p>
+      </dgm:t>
+    </dgm:pt>
+    <dgm:pt modelId="{5B88555F-00FE-419E-9548-DB65C7ECCC80}" type="parTrans" cxnId="{30E9AF6B-FF35-49E2-9739-B334FCB15F89}">
+      <dgm:prSet/>
+      <dgm:spPr/>
+      <dgm:t>
+        <a:bodyPr/>
+        <a:lstStyle/>
+        <a:p>
+          <a:endParaRPr lang="en-US"/>
+        </a:p>
+      </dgm:t>
+    </dgm:pt>
+    <dgm:pt modelId="{82E65825-6FDE-442A-84C6-D82DFDAE438C}" type="sibTrans" cxnId="{30E9AF6B-FF35-49E2-9739-B334FCB15F89}">
+      <dgm:prSet/>
+      <dgm:spPr/>
+      <dgm:t>
+        <a:bodyPr/>
+        <a:lstStyle/>
+        <a:p>
+          <a:endParaRPr lang="en-US"/>
+        </a:p>
+      </dgm:t>
+    </dgm:pt>
+    <dgm:pt modelId="{E58F4377-8C24-43A1-B74C-B244BE2523F6}">
+      <dgm:prSet phldrT="[Text]"/>
+      <dgm:spPr/>
+      <dgm:t>
+        <a:bodyPr/>
+        <a:lstStyle/>
+        <a:p>
+          <a:r>
+            <a:rPr lang="en-US"/>
+            <a:t>And</a:t>
+          </a:r>
+        </a:p>
+      </dgm:t>
+    </dgm:pt>
+    <dgm:pt modelId="{353B2161-1502-4418-BAD5-58B48CD4FE9B}" type="parTrans" cxnId="{48D06CB7-B0EC-4F7B-9780-76C06A869F42}">
+      <dgm:prSet/>
+      <dgm:spPr/>
+      <dgm:t>
+        <a:bodyPr/>
+        <a:lstStyle/>
+        <a:p>
+          <a:endParaRPr lang="en-US"/>
+        </a:p>
+      </dgm:t>
+    </dgm:pt>
+    <dgm:pt modelId="{61A5E137-D645-4122-86A1-A0F400A12CDB}" type="sibTrans" cxnId="{48D06CB7-B0EC-4F7B-9780-76C06A869F42}">
+      <dgm:prSet/>
+      <dgm:spPr/>
+      <dgm:t>
+        <a:bodyPr/>
+        <a:lstStyle/>
+        <a:p>
+          <a:endParaRPr lang="en-US"/>
+        </a:p>
+      </dgm:t>
+    </dgm:pt>
+    <dgm:pt modelId="{9994A7C3-6621-43E7-A9F0-DFAB80694982}">
+      <dgm:prSet phldrT="[Text]"/>
+      <dgm:spPr/>
+      <dgm:t>
+        <a:bodyPr/>
+        <a:lstStyle/>
+        <a:p>
+          <a:r>
+            <a:rPr lang="en-US"/>
+            <a:t>[more context]</a:t>
+          </a:r>
+        </a:p>
+      </dgm:t>
+    </dgm:pt>
+    <dgm:pt modelId="{FE638181-8BBC-4A7F-8D69-7F88661ED0B5}" type="parTrans" cxnId="{736F0195-7823-49ED-890E-252D82B7259F}">
+      <dgm:prSet/>
+      <dgm:spPr/>
+      <dgm:t>
+        <a:bodyPr/>
+        <a:lstStyle/>
+        <a:p>
+          <a:endParaRPr lang="en-US"/>
+        </a:p>
+      </dgm:t>
+    </dgm:pt>
+    <dgm:pt modelId="{741D1380-3D00-4D16-B2DE-0C6E11AD82B2}" type="sibTrans" cxnId="{736F0195-7823-49ED-890E-252D82B7259F}">
+      <dgm:prSet/>
+      <dgm:spPr/>
+      <dgm:t>
+        <a:bodyPr/>
+        <a:lstStyle/>
+        <a:p>
+          <a:endParaRPr lang="en-US"/>
+        </a:p>
+      </dgm:t>
+    </dgm:pt>
+    <dgm:pt modelId="{D23C0AD8-64DE-4E46-BFFC-63DE478A0C46}">
+      <dgm:prSet phldrT="[Text]"/>
+      <dgm:spPr/>
+      <dgm:t>
+        <a:bodyPr/>
+        <a:lstStyle/>
+        <a:p>
+          <a:r>
+            <a:rPr lang="en-US"/>
+            <a:t>When</a:t>
+          </a:r>
+        </a:p>
+      </dgm:t>
+    </dgm:pt>
+    <dgm:pt modelId="{64C852D4-327A-49D9-B973-399B9E7CC766}" type="parTrans" cxnId="{9BAE741B-E4D8-4F6A-8E40-62BB8AFEC545}">
+      <dgm:prSet/>
+      <dgm:spPr/>
+      <dgm:t>
+        <a:bodyPr/>
+        <a:lstStyle/>
+        <a:p>
+          <a:endParaRPr lang="en-US"/>
+        </a:p>
+      </dgm:t>
+    </dgm:pt>
+    <dgm:pt modelId="{68AED480-2BD7-49FA-8EEB-8BE2DD984B7B}" type="sibTrans" cxnId="{9BAE741B-E4D8-4F6A-8E40-62BB8AFEC545}">
+      <dgm:prSet/>
+      <dgm:spPr/>
+      <dgm:t>
+        <a:bodyPr/>
+        <a:lstStyle/>
+        <a:p>
+          <a:endParaRPr lang="en-US"/>
+        </a:p>
+      </dgm:t>
+    </dgm:pt>
+    <dgm:pt modelId="{3C2ED7E9-AFF8-489F-8FE2-668726E56566}">
+      <dgm:prSet phldrT="[Text]"/>
+      <dgm:spPr/>
+      <dgm:t>
+        <a:bodyPr/>
+        <a:lstStyle/>
+        <a:p>
+          <a:r>
+            <a:rPr lang="en-US"/>
+            <a:t>[Event]</a:t>
+          </a:r>
+        </a:p>
+      </dgm:t>
+    </dgm:pt>
+    <dgm:pt modelId="{146DF823-48D3-4FA1-8858-F4AB0C02CBD5}" type="parTrans" cxnId="{939C0D12-15B6-4A72-B02C-6B81C1443D95}">
+      <dgm:prSet/>
+      <dgm:spPr/>
+      <dgm:t>
+        <a:bodyPr/>
+        <a:lstStyle/>
+        <a:p>
+          <a:endParaRPr lang="en-US"/>
+        </a:p>
+      </dgm:t>
+    </dgm:pt>
+    <dgm:pt modelId="{BF3CD52F-B381-4CDC-8874-EA665175189B}" type="sibTrans" cxnId="{939C0D12-15B6-4A72-B02C-6B81C1443D95}">
+      <dgm:prSet/>
+      <dgm:spPr/>
+      <dgm:t>
+        <a:bodyPr/>
+        <a:lstStyle/>
+        <a:p>
+          <a:endParaRPr lang="en-US"/>
+        </a:p>
+      </dgm:t>
+    </dgm:pt>
+    <dgm:pt modelId="{2075B560-BAE6-44B4-B1FE-AD1F361C6A2C}">
+      <dgm:prSet phldrT="[Text]"/>
+      <dgm:spPr/>
+      <dgm:t>
+        <a:bodyPr/>
+        <a:lstStyle/>
+        <a:p>
+          <a:r>
+            <a:rPr lang="en-US"/>
+            <a:t>And</a:t>
+          </a:r>
+        </a:p>
+      </dgm:t>
+    </dgm:pt>
+    <dgm:pt modelId="{6FE97F51-1507-4897-A8A3-6C03F48585DF}" type="parTrans" cxnId="{6ED28B8F-9FF1-493E-B3C4-AAB3096DDEBA}">
+      <dgm:prSet/>
+      <dgm:spPr/>
+      <dgm:t>
+        <a:bodyPr/>
+        <a:lstStyle/>
+        <a:p>
+          <a:endParaRPr lang="en-US"/>
+        </a:p>
+      </dgm:t>
+    </dgm:pt>
+    <dgm:pt modelId="{DE887BFF-4BCC-49E6-B097-4A80B7C284E0}" type="sibTrans" cxnId="{6ED28B8F-9FF1-493E-B3C4-AAB3096DDEBA}">
+      <dgm:prSet/>
+      <dgm:spPr/>
+      <dgm:t>
+        <a:bodyPr/>
+        <a:lstStyle/>
+        <a:p>
+          <a:endParaRPr lang="en-US"/>
+        </a:p>
+      </dgm:t>
+    </dgm:pt>
+    <dgm:pt modelId="{B98A601B-54DE-43AF-8657-2EDB6813FF85}">
+      <dgm:prSet phldrT="[Text]"/>
+      <dgm:spPr/>
+      <dgm:t>
+        <a:bodyPr/>
+        <a:lstStyle/>
+        <a:p>
+          <a:r>
+            <a:rPr lang="en-US"/>
+            <a:t>[another event]</a:t>
+          </a:r>
+        </a:p>
+      </dgm:t>
+    </dgm:pt>
+    <dgm:pt modelId="{C43CAC82-DAB2-4BEC-8B30-B422A5D01618}" type="parTrans" cxnId="{0B5FDC64-726B-497D-AA71-81988F30C260}">
+      <dgm:prSet/>
+      <dgm:spPr/>
+      <dgm:t>
+        <a:bodyPr/>
+        <a:lstStyle/>
+        <a:p>
+          <a:endParaRPr lang="en-US"/>
+        </a:p>
+      </dgm:t>
+    </dgm:pt>
+    <dgm:pt modelId="{F0ECC4D9-734B-41B1-AD99-A71CA90A599A}" type="sibTrans" cxnId="{0B5FDC64-726B-497D-AA71-81988F30C260}">
+      <dgm:prSet/>
+      <dgm:spPr/>
+      <dgm:t>
+        <a:bodyPr/>
+        <a:lstStyle/>
+        <a:p>
+          <a:endParaRPr lang="en-US"/>
+        </a:p>
+      </dgm:t>
+    </dgm:pt>
+    <dgm:pt modelId="{04115BEA-9F07-4EF9-BA92-96B918CAA2A2}">
+      <dgm:prSet phldrT="[Text]"/>
+      <dgm:spPr/>
+      <dgm:t>
+        <a:bodyPr/>
+        <a:lstStyle/>
+        <a:p>
+          <a:r>
+            <a:rPr lang="en-US"/>
+            <a:t>Then</a:t>
+          </a:r>
+        </a:p>
+      </dgm:t>
+    </dgm:pt>
+    <dgm:pt modelId="{E4CE1A23-97B0-4897-A59F-5C5204264264}" type="parTrans" cxnId="{65181619-DC09-4CE5-8EEB-2FB7328BEE83}">
+      <dgm:prSet/>
+      <dgm:spPr/>
+      <dgm:t>
+        <a:bodyPr/>
+        <a:lstStyle/>
+        <a:p>
+          <a:endParaRPr lang="en-US"/>
+        </a:p>
+      </dgm:t>
+    </dgm:pt>
+    <dgm:pt modelId="{09C60A8D-A4CE-4B5F-8A96-CF8122A69A29}" type="sibTrans" cxnId="{65181619-DC09-4CE5-8EEB-2FB7328BEE83}">
+      <dgm:prSet/>
+      <dgm:spPr/>
+      <dgm:t>
+        <a:bodyPr/>
+        <a:lstStyle/>
+        <a:p>
+          <a:endParaRPr lang="en-US"/>
+        </a:p>
+      </dgm:t>
+    </dgm:pt>
+    <dgm:pt modelId="{C2DA1C71-2C60-4E5F-9180-E4DA4EDB1110}">
+      <dgm:prSet phldrT="[Text]"/>
+      <dgm:spPr/>
+      <dgm:t>
+        <a:bodyPr/>
+        <a:lstStyle/>
+        <a:p>
+          <a:r>
+            <a:rPr lang="en-US"/>
+            <a:t>[Outcome]</a:t>
+          </a:r>
+        </a:p>
+      </dgm:t>
+    </dgm:pt>
+    <dgm:pt modelId="{C482E16C-A9FD-40D1-94A7-12185A2DF546}" type="parTrans" cxnId="{36C8D707-E0D5-4AA4-A64D-79CBC0B15CBD}">
+      <dgm:prSet/>
+      <dgm:spPr/>
+      <dgm:t>
+        <a:bodyPr/>
+        <a:lstStyle/>
+        <a:p>
+          <a:endParaRPr lang="en-US"/>
+        </a:p>
+      </dgm:t>
+    </dgm:pt>
+    <dgm:pt modelId="{BF33C801-73F0-4627-AC2B-DA3CC2EC4DFC}" type="sibTrans" cxnId="{36C8D707-E0D5-4AA4-A64D-79CBC0B15CBD}">
+      <dgm:prSet/>
+      <dgm:spPr/>
+      <dgm:t>
+        <a:bodyPr/>
+        <a:lstStyle/>
+        <a:p>
+          <a:endParaRPr lang="en-US"/>
+        </a:p>
+      </dgm:t>
+    </dgm:pt>
+    <dgm:pt modelId="{31F574E3-4E0E-4CF7-9018-9E194532AB6B}">
+      <dgm:prSet phldrT="[Text]"/>
+      <dgm:spPr/>
+      <dgm:t>
+        <a:bodyPr/>
+        <a:lstStyle/>
+        <a:p>
+          <a:r>
+            <a:rPr lang="en-US"/>
+            <a:t>And</a:t>
+          </a:r>
+        </a:p>
+      </dgm:t>
+    </dgm:pt>
+    <dgm:pt modelId="{DC33545C-9A0D-4BC1-BEE7-9333A463400B}" type="parTrans" cxnId="{3F854973-E8A2-451C-A231-7EA398CA742E}">
+      <dgm:prSet/>
+      <dgm:spPr/>
+      <dgm:t>
+        <a:bodyPr/>
+        <a:lstStyle/>
+        <a:p>
+          <a:endParaRPr lang="en-US"/>
+        </a:p>
+      </dgm:t>
+    </dgm:pt>
+    <dgm:pt modelId="{DFF4902F-A257-4AF0-82DE-A5E604036EDA}" type="sibTrans" cxnId="{3F854973-E8A2-451C-A231-7EA398CA742E}">
+      <dgm:prSet/>
+      <dgm:spPr/>
+      <dgm:t>
+        <a:bodyPr/>
+        <a:lstStyle/>
+        <a:p>
+          <a:endParaRPr lang="en-US"/>
+        </a:p>
+      </dgm:t>
+    </dgm:pt>
+    <dgm:pt modelId="{BB2EC7B9-C702-4925-91DB-73CF4CD5AC8D}">
+      <dgm:prSet phldrT="[Text]"/>
+      <dgm:spPr/>
+      <dgm:t>
+        <a:bodyPr/>
+        <a:lstStyle/>
+        <a:p>
+          <a:r>
+            <a:rPr lang="en-US"/>
+            <a:t>[another outcome]</a:t>
+          </a:r>
+        </a:p>
+      </dgm:t>
+    </dgm:pt>
+    <dgm:pt modelId="{3D50F3DC-D4BB-4909-8BF6-AB287A186950}" type="parTrans" cxnId="{3FEBA98C-F227-4F88-AE09-0A549A382549}">
+      <dgm:prSet/>
+      <dgm:spPr/>
+      <dgm:t>
+        <a:bodyPr/>
+        <a:lstStyle/>
+        <a:p>
+          <a:endParaRPr lang="en-US"/>
+        </a:p>
+      </dgm:t>
+    </dgm:pt>
+    <dgm:pt modelId="{9FBACB89-F2DB-492B-B400-2A22362B9D55}" type="sibTrans" cxnId="{3FEBA98C-F227-4F88-AE09-0A549A382549}">
+      <dgm:prSet/>
+      <dgm:spPr/>
+      <dgm:t>
+        <a:bodyPr/>
+        <a:lstStyle/>
+        <a:p>
+          <a:endParaRPr lang="en-US"/>
+        </a:p>
+      </dgm:t>
+    </dgm:pt>
+    <dgm:pt modelId="{84702F33-39C5-414C-8931-B58C03E37B6B}" type="pres">
+      <dgm:prSet presAssocID="{AAEDD6BD-6DF6-4141-B8CA-FF3EFE332E41}" presName="linearFlow" presStyleCnt="0">
+        <dgm:presLayoutVars>
+          <dgm:dir/>
+          <dgm:animLvl val="lvl"/>
+          <dgm:resizeHandles val="exact"/>
+        </dgm:presLayoutVars>
+      </dgm:prSet>
+      <dgm:spPr/>
+    </dgm:pt>
+    <dgm:pt modelId="{BED30628-C47A-4F9D-AA7E-2B1B5600266B}" type="pres">
+      <dgm:prSet presAssocID="{AB693B39-E71B-47B9-9C58-4BB91AC232B1}" presName="composite" presStyleCnt="0"/>
+      <dgm:spPr/>
+    </dgm:pt>
+    <dgm:pt modelId="{064F9076-539A-4217-B708-70290AFE67E1}" type="pres">
+      <dgm:prSet presAssocID="{AB693B39-E71B-47B9-9C58-4BB91AC232B1}" presName="parentText" presStyleLbl="alignNode1" presStyleIdx="0" presStyleCnt="6">
+        <dgm:presLayoutVars>
+          <dgm:chMax val="1"/>
+          <dgm:bulletEnabled val="1"/>
+        </dgm:presLayoutVars>
+      </dgm:prSet>
+      <dgm:spPr/>
+    </dgm:pt>
+    <dgm:pt modelId="{52085A77-9D71-47D2-BF7D-4DB354B4AB79}" type="pres">
+      <dgm:prSet presAssocID="{AB693B39-E71B-47B9-9C58-4BB91AC232B1}" presName="descendantText" presStyleLbl="alignAcc1" presStyleIdx="0" presStyleCnt="6">
+        <dgm:presLayoutVars>
+          <dgm:bulletEnabled val="1"/>
+        </dgm:presLayoutVars>
+      </dgm:prSet>
+      <dgm:spPr/>
+    </dgm:pt>
+    <dgm:pt modelId="{876FE278-83D4-4B5A-8A09-DD71F730514F}" type="pres">
+      <dgm:prSet presAssocID="{6AF2D07E-835F-4C6B-9F25-DF807EF9325D}" presName="sp" presStyleCnt="0"/>
+      <dgm:spPr/>
+    </dgm:pt>
+    <dgm:pt modelId="{B9029E9C-7A91-42D8-8F9B-6D07590ED1CD}" type="pres">
+      <dgm:prSet presAssocID="{E58F4377-8C24-43A1-B74C-B244BE2523F6}" presName="composite" presStyleCnt="0"/>
+      <dgm:spPr/>
+    </dgm:pt>
+    <dgm:pt modelId="{46A5A3D3-0256-426E-BBA3-036E71353B66}" type="pres">
+      <dgm:prSet presAssocID="{E58F4377-8C24-43A1-B74C-B244BE2523F6}" presName="parentText" presStyleLbl="alignNode1" presStyleIdx="1" presStyleCnt="6">
+        <dgm:presLayoutVars>
+          <dgm:chMax val="1"/>
+          <dgm:bulletEnabled val="1"/>
+        </dgm:presLayoutVars>
+      </dgm:prSet>
+      <dgm:spPr/>
+    </dgm:pt>
+    <dgm:pt modelId="{D8056975-3356-4157-A378-07284545BA41}" type="pres">
+      <dgm:prSet presAssocID="{E58F4377-8C24-43A1-B74C-B244BE2523F6}" presName="descendantText" presStyleLbl="alignAcc1" presStyleIdx="1" presStyleCnt="6">
+        <dgm:presLayoutVars>
+          <dgm:bulletEnabled val="1"/>
+        </dgm:presLayoutVars>
+      </dgm:prSet>
+      <dgm:spPr/>
+    </dgm:pt>
+    <dgm:pt modelId="{43EDA53F-B079-404D-96BD-43C81752FD10}" type="pres">
+      <dgm:prSet presAssocID="{61A5E137-D645-4122-86A1-A0F400A12CDB}" presName="sp" presStyleCnt="0"/>
+      <dgm:spPr/>
+    </dgm:pt>
+    <dgm:pt modelId="{6C561EFD-889E-49CB-891F-5D19B5BA6B51}" type="pres">
+      <dgm:prSet presAssocID="{D23C0AD8-64DE-4E46-BFFC-63DE478A0C46}" presName="composite" presStyleCnt="0"/>
+      <dgm:spPr/>
+    </dgm:pt>
+    <dgm:pt modelId="{EC40CD4D-4D9F-4D3A-A4C8-E74F8A7748AC}" type="pres">
+      <dgm:prSet presAssocID="{D23C0AD8-64DE-4E46-BFFC-63DE478A0C46}" presName="parentText" presStyleLbl="alignNode1" presStyleIdx="2" presStyleCnt="6">
+        <dgm:presLayoutVars>
+          <dgm:chMax val="1"/>
+          <dgm:bulletEnabled val="1"/>
+        </dgm:presLayoutVars>
+      </dgm:prSet>
+      <dgm:spPr/>
+    </dgm:pt>
+    <dgm:pt modelId="{5AF212E3-67E4-4DC6-8212-6310CE713C48}" type="pres">
+      <dgm:prSet presAssocID="{D23C0AD8-64DE-4E46-BFFC-63DE478A0C46}" presName="descendantText" presStyleLbl="alignAcc1" presStyleIdx="2" presStyleCnt="6">
+        <dgm:presLayoutVars>
+          <dgm:bulletEnabled val="1"/>
+        </dgm:presLayoutVars>
+      </dgm:prSet>
+      <dgm:spPr/>
+    </dgm:pt>
+    <dgm:pt modelId="{C2DF0110-01CE-49EA-8D29-8AB8034299F3}" type="pres">
+      <dgm:prSet presAssocID="{68AED480-2BD7-49FA-8EEB-8BE2DD984B7B}" presName="sp" presStyleCnt="0"/>
+      <dgm:spPr/>
+    </dgm:pt>
+    <dgm:pt modelId="{361A2555-E7B4-4BF5-9AB9-DE03E205F293}" type="pres">
+      <dgm:prSet presAssocID="{2075B560-BAE6-44B4-B1FE-AD1F361C6A2C}" presName="composite" presStyleCnt="0"/>
+      <dgm:spPr/>
+    </dgm:pt>
+    <dgm:pt modelId="{06F8E7E2-FBEA-46BB-9858-5C0AC0A16012}" type="pres">
+      <dgm:prSet presAssocID="{2075B560-BAE6-44B4-B1FE-AD1F361C6A2C}" presName="parentText" presStyleLbl="alignNode1" presStyleIdx="3" presStyleCnt="6">
+        <dgm:presLayoutVars>
+          <dgm:chMax val="1"/>
+          <dgm:bulletEnabled val="1"/>
+        </dgm:presLayoutVars>
+      </dgm:prSet>
+      <dgm:spPr/>
+    </dgm:pt>
+    <dgm:pt modelId="{711F48CA-742F-4593-BFDF-C5B464EBA4E4}" type="pres">
+      <dgm:prSet presAssocID="{2075B560-BAE6-44B4-B1FE-AD1F361C6A2C}" presName="descendantText" presStyleLbl="alignAcc1" presStyleIdx="3" presStyleCnt="6">
+        <dgm:presLayoutVars>
+          <dgm:bulletEnabled val="1"/>
+        </dgm:presLayoutVars>
+      </dgm:prSet>
+      <dgm:spPr/>
+    </dgm:pt>
+    <dgm:pt modelId="{8A7898B5-E161-408C-A97F-0D513B4803DD}" type="pres">
+      <dgm:prSet presAssocID="{DE887BFF-4BCC-49E6-B097-4A80B7C284E0}" presName="sp" presStyleCnt="0"/>
+      <dgm:spPr/>
+    </dgm:pt>
+    <dgm:pt modelId="{D3BB8863-CA45-42FA-9D03-B83DAD5D02FE}" type="pres">
+      <dgm:prSet presAssocID="{04115BEA-9F07-4EF9-BA92-96B918CAA2A2}" presName="composite" presStyleCnt="0"/>
+      <dgm:spPr/>
+    </dgm:pt>
+    <dgm:pt modelId="{F85A5005-C355-4AA9-858D-9E17C28365BF}" type="pres">
+      <dgm:prSet presAssocID="{04115BEA-9F07-4EF9-BA92-96B918CAA2A2}" presName="parentText" presStyleLbl="alignNode1" presStyleIdx="4" presStyleCnt="6">
+        <dgm:presLayoutVars>
+          <dgm:chMax val="1"/>
+          <dgm:bulletEnabled val="1"/>
+        </dgm:presLayoutVars>
+      </dgm:prSet>
+      <dgm:spPr/>
+    </dgm:pt>
+    <dgm:pt modelId="{802FD8C5-8839-4291-B503-63314FD255A0}" type="pres">
+      <dgm:prSet presAssocID="{04115BEA-9F07-4EF9-BA92-96B918CAA2A2}" presName="descendantText" presStyleLbl="alignAcc1" presStyleIdx="4" presStyleCnt="6">
+        <dgm:presLayoutVars>
+          <dgm:bulletEnabled val="1"/>
+        </dgm:presLayoutVars>
+      </dgm:prSet>
+      <dgm:spPr/>
+    </dgm:pt>
+    <dgm:pt modelId="{322B579B-C9A7-4AFB-B75B-58829F89145F}" type="pres">
+      <dgm:prSet presAssocID="{09C60A8D-A4CE-4B5F-8A96-CF8122A69A29}" presName="sp" presStyleCnt="0"/>
+      <dgm:spPr/>
+    </dgm:pt>
+    <dgm:pt modelId="{2CD2D4E6-008E-4F6A-A4E7-BC3AC0C74C6A}" type="pres">
+      <dgm:prSet presAssocID="{31F574E3-4E0E-4CF7-9018-9E194532AB6B}" presName="composite" presStyleCnt="0"/>
+      <dgm:spPr/>
+    </dgm:pt>
+    <dgm:pt modelId="{112D0044-587D-41ED-8BC9-FB4FA6D6FAAA}" type="pres">
+      <dgm:prSet presAssocID="{31F574E3-4E0E-4CF7-9018-9E194532AB6B}" presName="parentText" presStyleLbl="alignNode1" presStyleIdx="5" presStyleCnt="6">
+        <dgm:presLayoutVars>
+          <dgm:chMax val="1"/>
+          <dgm:bulletEnabled val="1"/>
+        </dgm:presLayoutVars>
+      </dgm:prSet>
+      <dgm:spPr/>
+    </dgm:pt>
+    <dgm:pt modelId="{F2A8B054-85ED-4FCA-9499-5A32B32C0440}" type="pres">
+      <dgm:prSet presAssocID="{31F574E3-4E0E-4CF7-9018-9E194532AB6B}" presName="descendantText" presStyleLbl="alignAcc1" presStyleIdx="5" presStyleCnt="6">
+        <dgm:presLayoutVars>
+          <dgm:bulletEnabled val="1"/>
+        </dgm:presLayoutVars>
+      </dgm:prSet>
+      <dgm:spPr/>
+    </dgm:pt>
+  </dgm:ptLst>
+  <dgm:cxnLst>
+    <dgm:cxn modelId="{6DBFE17A-3D1D-4A96-8880-C704FD7187BE}" type="presOf" srcId="{7B380B3A-DC05-4B2A-B3AB-A3097189C1AF}" destId="{52085A77-9D71-47D2-BF7D-4DB354B4AB79}" srcOrd="0" destOrd="0" presId="urn:microsoft.com/office/officeart/2005/8/layout/chevron2"/>
+    <dgm:cxn modelId="{65181619-DC09-4CE5-8EEB-2FB7328BEE83}" srcId="{AAEDD6BD-6DF6-4141-B8CA-FF3EFE332E41}" destId="{04115BEA-9F07-4EF9-BA92-96B918CAA2A2}" srcOrd="4" destOrd="0" parTransId="{E4CE1A23-97B0-4897-A59F-5C5204264264}" sibTransId="{09C60A8D-A4CE-4B5F-8A96-CF8122A69A29}"/>
+    <dgm:cxn modelId="{736F0195-7823-49ED-890E-252D82B7259F}" srcId="{E58F4377-8C24-43A1-B74C-B244BE2523F6}" destId="{9994A7C3-6621-43E7-A9F0-DFAB80694982}" srcOrd="0" destOrd="0" parTransId="{FE638181-8BBC-4A7F-8D69-7F88661ED0B5}" sibTransId="{741D1380-3D00-4D16-B2DE-0C6E11AD82B2}"/>
+    <dgm:cxn modelId="{29595C66-18E1-4E8D-BB65-4C9304B415DA}" type="presOf" srcId="{04115BEA-9F07-4EF9-BA92-96B918CAA2A2}" destId="{F85A5005-C355-4AA9-858D-9E17C28365BF}" srcOrd="0" destOrd="0" presId="urn:microsoft.com/office/officeart/2005/8/layout/chevron2"/>
+    <dgm:cxn modelId="{372F7885-7FF7-4BB7-AE3D-934C5BDE16F4}" type="presOf" srcId="{E58F4377-8C24-43A1-B74C-B244BE2523F6}" destId="{46A5A3D3-0256-426E-BBA3-036E71353B66}" srcOrd="0" destOrd="0" presId="urn:microsoft.com/office/officeart/2005/8/layout/chevron2"/>
+    <dgm:cxn modelId="{E0572AF0-FA79-4B5A-BD9A-1A739CB0B05C}" type="presOf" srcId="{BB2EC7B9-C702-4925-91DB-73CF4CD5AC8D}" destId="{F2A8B054-85ED-4FCA-9499-5A32B32C0440}" srcOrd="0" destOrd="0" presId="urn:microsoft.com/office/officeart/2005/8/layout/chevron2"/>
+    <dgm:cxn modelId="{30E9AF6B-FF35-49E2-9739-B334FCB15F89}" srcId="{AB693B39-E71B-47B9-9C58-4BB91AC232B1}" destId="{7B380B3A-DC05-4B2A-B3AB-A3097189C1AF}" srcOrd="0" destOrd="0" parTransId="{5B88555F-00FE-419E-9548-DB65C7ECCC80}" sibTransId="{82E65825-6FDE-442A-84C6-D82DFDAE438C}"/>
+    <dgm:cxn modelId="{6B0EDFF8-8102-4FB9-BDF3-39FAE1E6226D}" type="presOf" srcId="{AAEDD6BD-6DF6-4141-B8CA-FF3EFE332E41}" destId="{84702F33-39C5-414C-8931-B58C03E37B6B}" srcOrd="0" destOrd="0" presId="urn:microsoft.com/office/officeart/2005/8/layout/chevron2"/>
+    <dgm:cxn modelId="{F9938A60-2BC2-4241-8551-ECB9D0530B25}" type="presOf" srcId="{2075B560-BAE6-44B4-B1FE-AD1F361C6A2C}" destId="{06F8E7E2-FBEA-46BB-9858-5C0AC0A16012}" srcOrd="0" destOrd="0" presId="urn:microsoft.com/office/officeart/2005/8/layout/chevron2"/>
+    <dgm:cxn modelId="{255C21AF-19BF-4F98-BFB1-EE693D08DE18}" type="presOf" srcId="{9994A7C3-6621-43E7-A9F0-DFAB80694982}" destId="{D8056975-3356-4157-A378-07284545BA41}" srcOrd="0" destOrd="0" presId="urn:microsoft.com/office/officeart/2005/8/layout/chevron2"/>
+    <dgm:cxn modelId="{48D06CB7-B0EC-4F7B-9780-76C06A869F42}" srcId="{AAEDD6BD-6DF6-4141-B8CA-FF3EFE332E41}" destId="{E58F4377-8C24-43A1-B74C-B244BE2523F6}" srcOrd="1" destOrd="0" parTransId="{353B2161-1502-4418-BAD5-58B48CD4FE9B}" sibTransId="{61A5E137-D645-4122-86A1-A0F400A12CDB}"/>
+    <dgm:cxn modelId="{11757B5B-078F-4F8D-96CF-F9BC1FB2AE21}" type="presOf" srcId="{3C2ED7E9-AFF8-489F-8FE2-668726E56566}" destId="{5AF212E3-67E4-4DC6-8212-6310CE713C48}" srcOrd="0" destOrd="0" presId="urn:microsoft.com/office/officeart/2005/8/layout/chevron2"/>
+    <dgm:cxn modelId="{9BAE741B-E4D8-4F6A-8E40-62BB8AFEC545}" srcId="{AAEDD6BD-6DF6-4141-B8CA-FF3EFE332E41}" destId="{D23C0AD8-64DE-4E46-BFFC-63DE478A0C46}" srcOrd="2" destOrd="0" parTransId="{64C852D4-327A-49D9-B973-399B9E7CC766}" sibTransId="{68AED480-2BD7-49FA-8EEB-8BE2DD984B7B}"/>
+    <dgm:cxn modelId="{0B5FDC64-726B-497D-AA71-81988F30C260}" srcId="{2075B560-BAE6-44B4-B1FE-AD1F361C6A2C}" destId="{B98A601B-54DE-43AF-8657-2EDB6813FF85}" srcOrd="0" destOrd="0" parTransId="{C43CAC82-DAB2-4BEC-8B30-B422A5D01618}" sibTransId="{F0ECC4D9-734B-41B1-AD99-A71CA90A599A}"/>
+    <dgm:cxn modelId="{DB6563FB-78A6-469B-A2B5-CE9B36050373}" type="presOf" srcId="{B98A601B-54DE-43AF-8657-2EDB6813FF85}" destId="{711F48CA-742F-4593-BFDF-C5B464EBA4E4}" srcOrd="0" destOrd="0" presId="urn:microsoft.com/office/officeart/2005/8/layout/chevron2"/>
+    <dgm:cxn modelId="{3FEBA98C-F227-4F88-AE09-0A549A382549}" srcId="{31F574E3-4E0E-4CF7-9018-9E194532AB6B}" destId="{BB2EC7B9-C702-4925-91DB-73CF4CD5AC8D}" srcOrd="0" destOrd="0" parTransId="{3D50F3DC-D4BB-4909-8BF6-AB287A186950}" sibTransId="{9FBACB89-F2DB-492B-B400-2A22362B9D55}"/>
+    <dgm:cxn modelId="{5127ED63-ED95-4182-8372-469C05D95745}" type="presOf" srcId="{D23C0AD8-64DE-4E46-BFFC-63DE478A0C46}" destId="{EC40CD4D-4D9F-4D3A-A4C8-E74F8A7748AC}" srcOrd="0" destOrd="0" presId="urn:microsoft.com/office/officeart/2005/8/layout/chevron2"/>
+    <dgm:cxn modelId="{FA4F99B4-83E3-4616-B5A9-EB4B85CD228A}" type="presOf" srcId="{31F574E3-4E0E-4CF7-9018-9E194532AB6B}" destId="{112D0044-587D-41ED-8BC9-FB4FA6D6FAAA}" srcOrd="0" destOrd="0" presId="urn:microsoft.com/office/officeart/2005/8/layout/chevron2"/>
+    <dgm:cxn modelId="{F6593AD1-48AF-420E-B151-AFFED61733F9}" type="presOf" srcId="{C2DA1C71-2C60-4E5F-9180-E4DA4EDB1110}" destId="{802FD8C5-8839-4291-B503-63314FD255A0}" srcOrd="0" destOrd="0" presId="urn:microsoft.com/office/officeart/2005/8/layout/chevron2"/>
+    <dgm:cxn modelId="{939C0D12-15B6-4A72-B02C-6B81C1443D95}" srcId="{D23C0AD8-64DE-4E46-BFFC-63DE478A0C46}" destId="{3C2ED7E9-AFF8-489F-8FE2-668726E56566}" srcOrd="0" destOrd="0" parTransId="{146DF823-48D3-4FA1-8858-F4AB0C02CBD5}" sibTransId="{BF3CD52F-B381-4CDC-8874-EA665175189B}"/>
+    <dgm:cxn modelId="{A23C1482-CBE0-4B29-9732-74C00E8368A1}" srcId="{AAEDD6BD-6DF6-4141-B8CA-FF3EFE332E41}" destId="{AB693B39-E71B-47B9-9C58-4BB91AC232B1}" srcOrd="0" destOrd="0" parTransId="{3C28F7A5-3AEE-445E-90CC-2C7B5BE508D8}" sibTransId="{6AF2D07E-835F-4C6B-9F25-DF807EF9325D}"/>
+    <dgm:cxn modelId="{36C8D707-E0D5-4AA4-A64D-79CBC0B15CBD}" srcId="{04115BEA-9F07-4EF9-BA92-96B918CAA2A2}" destId="{C2DA1C71-2C60-4E5F-9180-E4DA4EDB1110}" srcOrd="0" destOrd="0" parTransId="{C482E16C-A9FD-40D1-94A7-12185A2DF546}" sibTransId="{BF33C801-73F0-4627-AC2B-DA3CC2EC4DFC}"/>
+    <dgm:cxn modelId="{3F854973-E8A2-451C-A231-7EA398CA742E}" srcId="{AAEDD6BD-6DF6-4141-B8CA-FF3EFE332E41}" destId="{31F574E3-4E0E-4CF7-9018-9E194532AB6B}" srcOrd="5" destOrd="0" parTransId="{DC33545C-9A0D-4BC1-BEE7-9333A463400B}" sibTransId="{DFF4902F-A257-4AF0-82DE-A5E604036EDA}"/>
+    <dgm:cxn modelId="{6ED28B8F-9FF1-493E-B3C4-AAB3096DDEBA}" srcId="{AAEDD6BD-6DF6-4141-B8CA-FF3EFE332E41}" destId="{2075B560-BAE6-44B4-B1FE-AD1F361C6A2C}" srcOrd="3" destOrd="0" parTransId="{6FE97F51-1507-4897-A8A3-6C03F48585DF}" sibTransId="{DE887BFF-4BCC-49E6-B097-4A80B7C284E0}"/>
+    <dgm:cxn modelId="{E30B1C4E-24AD-4F29-9D37-DEE109F1C21A}" type="presOf" srcId="{AB693B39-E71B-47B9-9C58-4BB91AC232B1}" destId="{064F9076-539A-4217-B708-70290AFE67E1}" srcOrd="0" destOrd="0" presId="urn:microsoft.com/office/officeart/2005/8/layout/chevron2"/>
+    <dgm:cxn modelId="{B1EB3EDD-AC55-41ED-A282-B110B4BCC803}" type="presParOf" srcId="{84702F33-39C5-414C-8931-B58C03E37B6B}" destId="{BED30628-C47A-4F9D-AA7E-2B1B5600266B}" srcOrd="0" destOrd="0" presId="urn:microsoft.com/office/officeart/2005/8/layout/chevron2"/>
+    <dgm:cxn modelId="{8A1178DC-CA41-4492-B0FC-B9C48A4DEB0A}" type="presParOf" srcId="{BED30628-C47A-4F9D-AA7E-2B1B5600266B}" destId="{064F9076-539A-4217-B708-70290AFE67E1}" srcOrd="0" destOrd="0" presId="urn:microsoft.com/office/officeart/2005/8/layout/chevron2"/>
+    <dgm:cxn modelId="{55E4343D-B55F-42B7-A7F0-8CD32187728E}" type="presParOf" srcId="{BED30628-C47A-4F9D-AA7E-2B1B5600266B}" destId="{52085A77-9D71-47D2-BF7D-4DB354B4AB79}" srcOrd="1" destOrd="0" presId="urn:microsoft.com/office/officeart/2005/8/layout/chevron2"/>
+    <dgm:cxn modelId="{E7FA3959-5D4B-4EC2-BB46-852F38B31123}" type="presParOf" srcId="{84702F33-39C5-414C-8931-B58C03E37B6B}" destId="{876FE278-83D4-4B5A-8A09-DD71F730514F}" srcOrd="1" destOrd="0" presId="urn:microsoft.com/office/officeart/2005/8/layout/chevron2"/>
+    <dgm:cxn modelId="{8EFC51CC-BDBB-4F9F-98F1-84A8F44E403F}" type="presParOf" srcId="{84702F33-39C5-414C-8931-B58C03E37B6B}" destId="{B9029E9C-7A91-42D8-8F9B-6D07590ED1CD}" srcOrd="2" destOrd="0" presId="urn:microsoft.com/office/officeart/2005/8/layout/chevron2"/>
+    <dgm:cxn modelId="{3777012E-0054-4CF8-BDC6-C67E9FC24ECF}" type="presParOf" srcId="{B9029E9C-7A91-42D8-8F9B-6D07590ED1CD}" destId="{46A5A3D3-0256-426E-BBA3-036E71353B66}" srcOrd="0" destOrd="0" presId="urn:microsoft.com/office/officeart/2005/8/layout/chevron2"/>
+    <dgm:cxn modelId="{E16169B6-5934-4CA1-8A08-543A624974D0}" type="presParOf" srcId="{B9029E9C-7A91-42D8-8F9B-6D07590ED1CD}" destId="{D8056975-3356-4157-A378-07284545BA41}" srcOrd="1" destOrd="0" presId="urn:microsoft.com/office/officeart/2005/8/layout/chevron2"/>
+    <dgm:cxn modelId="{2EA059C1-8B82-48ED-B219-F9920B679367}" type="presParOf" srcId="{84702F33-39C5-414C-8931-B58C03E37B6B}" destId="{43EDA53F-B079-404D-96BD-43C81752FD10}" srcOrd="3" destOrd="0" presId="urn:microsoft.com/office/officeart/2005/8/layout/chevron2"/>
+    <dgm:cxn modelId="{C039D561-6AA1-49AD-9FD0-49F8992FE09B}" type="presParOf" srcId="{84702F33-39C5-414C-8931-B58C03E37B6B}" destId="{6C561EFD-889E-49CB-891F-5D19B5BA6B51}" srcOrd="4" destOrd="0" presId="urn:microsoft.com/office/officeart/2005/8/layout/chevron2"/>
+    <dgm:cxn modelId="{2CA50D1D-78A8-4C00-816D-DD43AC4FDEFB}" type="presParOf" srcId="{6C561EFD-889E-49CB-891F-5D19B5BA6B51}" destId="{EC40CD4D-4D9F-4D3A-A4C8-E74F8A7748AC}" srcOrd="0" destOrd="0" presId="urn:microsoft.com/office/officeart/2005/8/layout/chevron2"/>
+    <dgm:cxn modelId="{E9FC9C76-7F81-4D28-ACE7-0E6F6F479CEB}" type="presParOf" srcId="{6C561EFD-889E-49CB-891F-5D19B5BA6B51}" destId="{5AF212E3-67E4-4DC6-8212-6310CE713C48}" srcOrd="1" destOrd="0" presId="urn:microsoft.com/office/officeart/2005/8/layout/chevron2"/>
+    <dgm:cxn modelId="{F02C9A17-05A2-4D6A-887F-B08C56C17F4F}" type="presParOf" srcId="{84702F33-39C5-414C-8931-B58C03E37B6B}" destId="{C2DF0110-01CE-49EA-8D29-8AB8034299F3}" srcOrd="5" destOrd="0" presId="urn:microsoft.com/office/officeart/2005/8/layout/chevron2"/>
+    <dgm:cxn modelId="{77D0F4C7-CC23-4EFA-9692-8CCCCA033072}" type="presParOf" srcId="{84702F33-39C5-414C-8931-B58C03E37B6B}" destId="{361A2555-E7B4-4BF5-9AB9-DE03E205F293}" srcOrd="6" destOrd="0" presId="urn:microsoft.com/office/officeart/2005/8/layout/chevron2"/>
+    <dgm:cxn modelId="{8CE37C73-5F72-4E21-9AAD-076C034B6E22}" type="presParOf" srcId="{361A2555-E7B4-4BF5-9AB9-DE03E205F293}" destId="{06F8E7E2-FBEA-46BB-9858-5C0AC0A16012}" srcOrd="0" destOrd="0" presId="urn:microsoft.com/office/officeart/2005/8/layout/chevron2"/>
+    <dgm:cxn modelId="{06F4F87D-06E0-4F9D-B0E8-B9508F66D0A2}" type="presParOf" srcId="{361A2555-E7B4-4BF5-9AB9-DE03E205F293}" destId="{711F48CA-742F-4593-BFDF-C5B464EBA4E4}" srcOrd="1" destOrd="0" presId="urn:microsoft.com/office/officeart/2005/8/layout/chevron2"/>
+    <dgm:cxn modelId="{F2639D8F-C7F8-4CB9-939E-D052B3C2750F}" type="presParOf" srcId="{84702F33-39C5-414C-8931-B58C03E37B6B}" destId="{8A7898B5-E161-408C-A97F-0D513B4803DD}" srcOrd="7" destOrd="0" presId="urn:microsoft.com/office/officeart/2005/8/layout/chevron2"/>
+    <dgm:cxn modelId="{D411D3ED-AC8D-4EA5-A4C5-87AD9CCF251B}" type="presParOf" srcId="{84702F33-39C5-414C-8931-B58C03E37B6B}" destId="{D3BB8863-CA45-42FA-9D03-B83DAD5D02FE}" srcOrd="8" destOrd="0" presId="urn:microsoft.com/office/officeart/2005/8/layout/chevron2"/>
+    <dgm:cxn modelId="{51969C32-F4C2-4395-9041-0A1FF089BA51}" type="presParOf" srcId="{D3BB8863-CA45-42FA-9D03-B83DAD5D02FE}" destId="{F85A5005-C355-4AA9-858D-9E17C28365BF}" srcOrd="0" destOrd="0" presId="urn:microsoft.com/office/officeart/2005/8/layout/chevron2"/>
+    <dgm:cxn modelId="{6936E9DF-0D17-40C8-B849-61112C91CE23}" type="presParOf" srcId="{D3BB8863-CA45-42FA-9D03-B83DAD5D02FE}" destId="{802FD8C5-8839-4291-B503-63314FD255A0}" srcOrd="1" destOrd="0" presId="urn:microsoft.com/office/officeart/2005/8/layout/chevron2"/>
+    <dgm:cxn modelId="{A285BF76-3DD5-4C9A-80AA-0F48D86493AC}" type="presParOf" srcId="{84702F33-39C5-414C-8931-B58C03E37B6B}" destId="{322B579B-C9A7-4AFB-B75B-58829F89145F}" srcOrd="9" destOrd="0" presId="urn:microsoft.com/office/officeart/2005/8/layout/chevron2"/>
+    <dgm:cxn modelId="{A2B0B01E-46A4-49BD-ACFA-09CFAB8E0026}" type="presParOf" srcId="{84702F33-39C5-414C-8931-B58C03E37B6B}" destId="{2CD2D4E6-008E-4F6A-A4E7-BC3AC0C74C6A}" srcOrd="10" destOrd="0" presId="urn:microsoft.com/office/officeart/2005/8/layout/chevron2"/>
+    <dgm:cxn modelId="{9F105B48-3A99-4DBC-8F8F-EDCBFAABE26C}" type="presParOf" srcId="{2CD2D4E6-008E-4F6A-A4E7-BC3AC0C74C6A}" destId="{112D0044-587D-41ED-8BC9-FB4FA6D6FAAA}" srcOrd="0" destOrd="0" presId="urn:microsoft.com/office/officeart/2005/8/layout/chevron2"/>
+    <dgm:cxn modelId="{0E996A9B-9377-46EE-AB83-0C16BB4A8715}" type="presParOf" srcId="{2CD2D4E6-008E-4F6A-A4E7-BC3AC0C74C6A}" destId="{F2A8B054-85ED-4FCA-9499-5A32B32C0440}" srcOrd="1" destOrd="0" presId="urn:microsoft.com/office/officeart/2005/8/layout/chevron2"/>
+  </dgm:cxnLst>
+  <dgm:bg/>
+  <dgm:whole/>
+  <dgm:extLst>
+    <a:ext uri="http://schemas.microsoft.com/office/drawing/2008/diagram">
+      <dsp:dataModelExt xmlns:dsp="http://schemas.microsoft.com/office/drawing/2008/diagram" relId="rId13" minVer="http://schemas.openxmlformats.org/drawingml/2006/diagram"/>
     </a:ext>
   </dgm:extLst>
 </dgm:dataModel>
@@ -2046,7 +3581,1205 @@
 </dsp:drawing>
 </file>
 
+<file path=word/diagrams/drawing2.xml><?xml version="1.0" encoding="utf-8"?>
+<dsp:drawing xmlns:dgm="http://schemas.openxmlformats.org/drawingml/2006/diagram" xmlns:dsp="http://schemas.microsoft.com/office/drawing/2008/diagram" xmlns:a="http://schemas.openxmlformats.org/drawingml/2006/main">
+  <dsp:spTree>
+    <dsp:nvGrpSpPr>
+      <dsp:cNvPr id="0" name=""/>
+      <dsp:cNvGrpSpPr/>
+    </dsp:nvGrpSpPr>
+    <dsp:grpSpPr/>
+    <dsp:sp modelId="{064F9076-539A-4217-B708-70290AFE67E1}">
+      <dsp:nvSpPr>
+        <dsp:cNvPr id="0" name=""/>
+        <dsp:cNvSpPr/>
+      </dsp:nvSpPr>
+      <dsp:spPr>
+        <a:xfrm rot="5400000">
+          <a:off x="-80595" y="81362"/>
+          <a:ext cx="537301" cy="376110"/>
+        </a:xfrm>
+        <a:prstGeom prst="chevron">
+          <a:avLst/>
+        </a:prstGeom>
+        <a:solidFill>
+          <a:schemeClr val="accent1">
+            <a:hueOff val="0"/>
+            <a:satOff val="0"/>
+            <a:lumOff val="0"/>
+            <a:alphaOff val="0"/>
+          </a:schemeClr>
+        </a:solidFill>
+        <a:ln w="12700" cap="flat" cmpd="sng" algn="ctr">
+          <a:solidFill>
+            <a:schemeClr val="accent1">
+              <a:hueOff val="0"/>
+              <a:satOff val="0"/>
+              <a:lumOff val="0"/>
+              <a:alphaOff val="0"/>
+            </a:schemeClr>
+          </a:solidFill>
+          <a:prstDash val="solid"/>
+          <a:miter lim="800000"/>
+        </a:ln>
+        <a:effectLst/>
+      </dsp:spPr>
+      <dsp:style>
+        <a:lnRef idx="2">
+          <a:scrgbClr r="0" g="0" b="0"/>
+        </a:lnRef>
+        <a:fillRef idx="1">
+          <a:scrgbClr r="0" g="0" b="0"/>
+        </a:fillRef>
+        <a:effectRef idx="0">
+          <a:scrgbClr r="0" g="0" b="0"/>
+        </a:effectRef>
+        <a:fontRef idx="minor">
+          <a:schemeClr val="lt1"/>
+        </a:fontRef>
+      </dsp:style>
+      <dsp:txBody>
+        <a:bodyPr spcFirstLastPara="0" vert="horz" wrap="square" lIns="6350" tIns="6350" rIns="6350" bIns="6350" numCol="1" spcCol="1270" anchor="ctr" anchorCtr="0">
+          <a:noAutofit/>
+        </a:bodyPr>
+        <a:lstStyle/>
+        <a:p>
+          <a:pPr marL="0" lvl="0" indent="0" algn="ctr" defTabSz="444500">
+            <a:lnSpc>
+              <a:spcPct val="90000"/>
+            </a:lnSpc>
+            <a:spcBef>
+              <a:spcPct val="0"/>
+            </a:spcBef>
+            <a:spcAft>
+              <a:spcPct val="35000"/>
+            </a:spcAft>
+            <a:buNone/>
+          </a:pPr>
+          <a:r>
+            <a:rPr lang="en-US" sz="1000" kern="1200"/>
+            <a:t>Given</a:t>
+          </a:r>
+        </a:p>
+      </dsp:txBody>
+      <dsp:txXfrm rot="-5400000">
+        <a:off x="1" y="188821"/>
+        <a:ext cx="376110" cy="161191"/>
+      </dsp:txXfrm>
+    </dsp:sp>
+    <dsp:sp modelId="{52085A77-9D71-47D2-BF7D-4DB354B4AB79}">
+      <dsp:nvSpPr>
+        <dsp:cNvPr id="0" name=""/>
+        <dsp:cNvSpPr/>
+      </dsp:nvSpPr>
+      <dsp:spPr>
+        <a:xfrm rot="5400000">
+          <a:off x="2451832" y="-2074954"/>
+          <a:ext cx="349245" cy="4500689"/>
+        </a:xfrm>
+        <a:prstGeom prst="round2SameRect">
+          <a:avLst/>
+        </a:prstGeom>
+        <a:solidFill>
+          <a:schemeClr val="lt1">
+            <a:alpha val="90000"/>
+            <a:hueOff val="0"/>
+            <a:satOff val="0"/>
+            <a:lumOff val="0"/>
+            <a:alphaOff val="0"/>
+          </a:schemeClr>
+        </a:solidFill>
+        <a:ln w="12700" cap="flat" cmpd="sng" algn="ctr">
+          <a:solidFill>
+            <a:schemeClr val="accent1">
+              <a:hueOff val="0"/>
+              <a:satOff val="0"/>
+              <a:lumOff val="0"/>
+              <a:alphaOff val="0"/>
+            </a:schemeClr>
+          </a:solidFill>
+          <a:prstDash val="solid"/>
+          <a:miter lim="800000"/>
+        </a:ln>
+        <a:effectLst/>
+      </dsp:spPr>
+      <dsp:style>
+        <a:lnRef idx="2">
+          <a:scrgbClr r="0" g="0" b="0"/>
+        </a:lnRef>
+        <a:fillRef idx="1">
+          <a:scrgbClr r="0" g="0" b="0"/>
+        </a:fillRef>
+        <a:effectRef idx="0">
+          <a:scrgbClr r="0" g="0" b="0"/>
+        </a:effectRef>
+        <a:fontRef idx="minor"/>
+      </dsp:style>
+      <dsp:txBody>
+        <a:bodyPr spcFirstLastPara="0" vert="horz" wrap="square" lIns="142240" tIns="12700" rIns="12700" bIns="12700" numCol="1" spcCol="1270" anchor="ctr" anchorCtr="0">
+          <a:noAutofit/>
+        </a:bodyPr>
+        <a:lstStyle/>
+        <a:p>
+          <a:pPr marL="228600" lvl="1" indent="-228600" algn="l" defTabSz="889000">
+            <a:lnSpc>
+              <a:spcPct val="90000"/>
+            </a:lnSpc>
+            <a:spcBef>
+              <a:spcPct val="0"/>
+            </a:spcBef>
+            <a:spcAft>
+              <a:spcPct val="15000"/>
+            </a:spcAft>
+            <a:buChar char="•"/>
+          </a:pPr>
+          <a:r>
+            <a:rPr lang="en-US" sz="2000" kern="1200"/>
+            <a:t>[Context]</a:t>
+          </a:r>
+        </a:p>
+      </dsp:txBody>
+      <dsp:txXfrm rot="-5400000">
+        <a:off x="376111" y="17816"/>
+        <a:ext cx="4483640" cy="315147"/>
+      </dsp:txXfrm>
+    </dsp:sp>
+    <dsp:sp modelId="{46A5A3D3-0256-426E-BBA3-036E71353B66}">
+      <dsp:nvSpPr>
+        <dsp:cNvPr id="0" name=""/>
+        <dsp:cNvSpPr/>
+      </dsp:nvSpPr>
+      <dsp:spPr>
+        <a:xfrm rot="5400000">
+          <a:off x="-80595" y="511684"/>
+          <a:ext cx="537301" cy="376110"/>
+        </a:xfrm>
+        <a:prstGeom prst="chevron">
+          <a:avLst/>
+        </a:prstGeom>
+        <a:solidFill>
+          <a:schemeClr val="accent1">
+            <a:hueOff val="0"/>
+            <a:satOff val="0"/>
+            <a:lumOff val="0"/>
+            <a:alphaOff val="0"/>
+          </a:schemeClr>
+        </a:solidFill>
+        <a:ln w="12700" cap="flat" cmpd="sng" algn="ctr">
+          <a:solidFill>
+            <a:schemeClr val="accent1">
+              <a:hueOff val="0"/>
+              <a:satOff val="0"/>
+              <a:lumOff val="0"/>
+              <a:alphaOff val="0"/>
+            </a:schemeClr>
+          </a:solidFill>
+          <a:prstDash val="solid"/>
+          <a:miter lim="800000"/>
+        </a:ln>
+        <a:effectLst/>
+      </dsp:spPr>
+      <dsp:style>
+        <a:lnRef idx="2">
+          <a:scrgbClr r="0" g="0" b="0"/>
+        </a:lnRef>
+        <a:fillRef idx="1">
+          <a:scrgbClr r="0" g="0" b="0"/>
+        </a:fillRef>
+        <a:effectRef idx="0">
+          <a:scrgbClr r="0" g="0" b="0"/>
+        </a:effectRef>
+        <a:fontRef idx="minor">
+          <a:schemeClr val="lt1"/>
+        </a:fontRef>
+      </dsp:style>
+      <dsp:txBody>
+        <a:bodyPr spcFirstLastPara="0" vert="horz" wrap="square" lIns="6350" tIns="6350" rIns="6350" bIns="6350" numCol="1" spcCol="1270" anchor="ctr" anchorCtr="0">
+          <a:noAutofit/>
+        </a:bodyPr>
+        <a:lstStyle/>
+        <a:p>
+          <a:pPr marL="0" lvl="0" indent="0" algn="ctr" defTabSz="444500">
+            <a:lnSpc>
+              <a:spcPct val="90000"/>
+            </a:lnSpc>
+            <a:spcBef>
+              <a:spcPct val="0"/>
+            </a:spcBef>
+            <a:spcAft>
+              <a:spcPct val="35000"/>
+            </a:spcAft>
+            <a:buNone/>
+          </a:pPr>
+          <a:r>
+            <a:rPr lang="en-US" sz="1000" kern="1200"/>
+            <a:t>And</a:t>
+          </a:r>
+        </a:p>
+      </dsp:txBody>
+      <dsp:txXfrm rot="-5400000">
+        <a:off x="1" y="619143"/>
+        <a:ext cx="376110" cy="161191"/>
+      </dsp:txXfrm>
+    </dsp:sp>
+    <dsp:sp modelId="{D8056975-3356-4157-A378-07284545BA41}">
+      <dsp:nvSpPr>
+        <dsp:cNvPr id="0" name=""/>
+        <dsp:cNvSpPr/>
+      </dsp:nvSpPr>
+      <dsp:spPr>
+        <a:xfrm rot="5400000">
+          <a:off x="2451832" y="-1644631"/>
+          <a:ext cx="349245" cy="4500689"/>
+        </a:xfrm>
+        <a:prstGeom prst="round2SameRect">
+          <a:avLst/>
+        </a:prstGeom>
+        <a:solidFill>
+          <a:schemeClr val="lt1">
+            <a:alpha val="90000"/>
+            <a:hueOff val="0"/>
+            <a:satOff val="0"/>
+            <a:lumOff val="0"/>
+            <a:alphaOff val="0"/>
+          </a:schemeClr>
+        </a:solidFill>
+        <a:ln w="12700" cap="flat" cmpd="sng" algn="ctr">
+          <a:solidFill>
+            <a:schemeClr val="accent1">
+              <a:hueOff val="0"/>
+              <a:satOff val="0"/>
+              <a:lumOff val="0"/>
+              <a:alphaOff val="0"/>
+            </a:schemeClr>
+          </a:solidFill>
+          <a:prstDash val="solid"/>
+          <a:miter lim="800000"/>
+        </a:ln>
+        <a:effectLst/>
+      </dsp:spPr>
+      <dsp:style>
+        <a:lnRef idx="2">
+          <a:scrgbClr r="0" g="0" b="0"/>
+        </a:lnRef>
+        <a:fillRef idx="1">
+          <a:scrgbClr r="0" g="0" b="0"/>
+        </a:fillRef>
+        <a:effectRef idx="0">
+          <a:scrgbClr r="0" g="0" b="0"/>
+        </a:effectRef>
+        <a:fontRef idx="minor"/>
+      </dsp:style>
+      <dsp:txBody>
+        <a:bodyPr spcFirstLastPara="0" vert="horz" wrap="square" lIns="142240" tIns="12700" rIns="12700" bIns="12700" numCol="1" spcCol="1270" anchor="ctr" anchorCtr="0">
+          <a:noAutofit/>
+        </a:bodyPr>
+        <a:lstStyle/>
+        <a:p>
+          <a:pPr marL="228600" lvl="1" indent="-228600" algn="l" defTabSz="889000">
+            <a:lnSpc>
+              <a:spcPct val="90000"/>
+            </a:lnSpc>
+            <a:spcBef>
+              <a:spcPct val="0"/>
+            </a:spcBef>
+            <a:spcAft>
+              <a:spcPct val="15000"/>
+            </a:spcAft>
+            <a:buChar char="•"/>
+          </a:pPr>
+          <a:r>
+            <a:rPr lang="en-US" sz="2000" kern="1200"/>
+            <a:t>[more context]</a:t>
+          </a:r>
+        </a:p>
+      </dsp:txBody>
+      <dsp:txXfrm rot="-5400000">
+        <a:off x="376111" y="448139"/>
+        <a:ext cx="4483640" cy="315147"/>
+      </dsp:txXfrm>
+    </dsp:sp>
+    <dsp:sp modelId="{EC40CD4D-4D9F-4D3A-A4C8-E74F8A7748AC}">
+      <dsp:nvSpPr>
+        <dsp:cNvPr id="0" name=""/>
+        <dsp:cNvSpPr/>
+      </dsp:nvSpPr>
+      <dsp:spPr>
+        <a:xfrm rot="5400000">
+          <a:off x="-80595" y="942007"/>
+          <a:ext cx="537301" cy="376110"/>
+        </a:xfrm>
+        <a:prstGeom prst="chevron">
+          <a:avLst/>
+        </a:prstGeom>
+        <a:solidFill>
+          <a:schemeClr val="accent1">
+            <a:hueOff val="0"/>
+            <a:satOff val="0"/>
+            <a:lumOff val="0"/>
+            <a:alphaOff val="0"/>
+          </a:schemeClr>
+        </a:solidFill>
+        <a:ln w="12700" cap="flat" cmpd="sng" algn="ctr">
+          <a:solidFill>
+            <a:schemeClr val="accent1">
+              <a:hueOff val="0"/>
+              <a:satOff val="0"/>
+              <a:lumOff val="0"/>
+              <a:alphaOff val="0"/>
+            </a:schemeClr>
+          </a:solidFill>
+          <a:prstDash val="solid"/>
+          <a:miter lim="800000"/>
+        </a:ln>
+        <a:effectLst/>
+      </dsp:spPr>
+      <dsp:style>
+        <a:lnRef idx="2">
+          <a:scrgbClr r="0" g="0" b="0"/>
+        </a:lnRef>
+        <a:fillRef idx="1">
+          <a:scrgbClr r="0" g="0" b="0"/>
+        </a:fillRef>
+        <a:effectRef idx="0">
+          <a:scrgbClr r="0" g="0" b="0"/>
+        </a:effectRef>
+        <a:fontRef idx="minor">
+          <a:schemeClr val="lt1"/>
+        </a:fontRef>
+      </dsp:style>
+      <dsp:txBody>
+        <a:bodyPr spcFirstLastPara="0" vert="horz" wrap="square" lIns="6350" tIns="6350" rIns="6350" bIns="6350" numCol="1" spcCol="1270" anchor="ctr" anchorCtr="0">
+          <a:noAutofit/>
+        </a:bodyPr>
+        <a:lstStyle/>
+        <a:p>
+          <a:pPr marL="0" lvl="0" indent="0" algn="ctr" defTabSz="444500">
+            <a:lnSpc>
+              <a:spcPct val="90000"/>
+            </a:lnSpc>
+            <a:spcBef>
+              <a:spcPct val="0"/>
+            </a:spcBef>
+            <a:spcAft>
+              <a:spcPct val="35000"/>
+            </a:spcAft>
+            <a:buNone/>
+          </a:pPr>
+          <a:r>
+            <a:rPr lang="en-US" sz="1000" kern="1200"/>
+            <a:t>When</a:t>
+          </a:r>
+        </a:p>
+      </dsp:txBody>
+      <dsp:txXfrm rot="-5400000">
+        <a:off x="1" y="1049466"/>
+        <a:ext cx="376110" cy="161191"/>
+      </dsp:txXfrm>
+    </dsp:sp>
+    <dsp:sp modelId="{5AF212E3-67E4-4DC6-8212-6310CE713C48}">
+      <dsp:nvSpPr>
+        <dsp:cNvPr id="0" name=""/>
+        <dsp:cNvSpPr/>
+      </dsp:nvSpPr>
+      <dsp:spPr>
+        <a:xfrm rot="5400000">
+          <a:off x="2451832" y="-1214309"/>
+          <a:ext cx="349245" cy="4500689"/>
+        </a:xfrm>
+        <a:prstGeom prst="round2SameRect">
+          <a:avLst/>
+        </a:prstGeom>
+        <a:solidFill>
+          <a:schemeClr val="lt1">
+            <a:alpha val="90000"/>
+            <a:hueOff val="0"/>
+            <a:satOff val="0"/>
+            <a:lumOff val="0"/>
+            <a:alphaOff val="0"/>
+          </a:schemeClr>
+        </a:solidFill>
+        <a:ln w="12700" cap="flat" cmpd="sng" algn="ctr">
+          <a:solidFill>
+            <a:schemeClr val="accent1">
+              <a:hueOff val="0"/>
+              <a:satOff val="0"/>
+              <a:lumOff val="0"/>
+              <a:alphaOff val="0"/>
+            </a:schemeClr>
+          </a:solidFill>
+          <a:prstDash val="solid"/>
+          <a:miter lim="800000"/>
+        </a:ln>
+        <a:effectLst/>
+      </dsp:spPr>
+      <dsp:style>
+        <a:lnRef idx="2">
+          <a:scrgbClr r="0" g="0" b="0"/>
+        </a:lnRef>
+        <a:fillRef idx="1">
+          <a:scrgbClr r="0" g="0" b="0"/>
+        </a:fillRef>
+        <a:effectRef idx="0">
+          <a:scrgbClr r="0" g="0" b="0"/>
+        </a:effectRef>
+        <a:fontRef idx="minor"/>
+      </dsp:style>
+      <dsp:txBody>
+        <a:bodyPr spcFirstLastPara="0" vert="horz" wrap="square" lIns="142240" tIns="12700" rIns="12700" bIns="12700" numCol="1" spcCol="1270" anchor="ctr" anchorCtr="0">
+          <a:noAutofit/>
+        </a:bodyPr>
+        <a:lstStyle/>
+        <a:p>
+          <a:pPr marL="228600" lvl="1" indent="-228600" algn="l" defTabSz="889000">
+            <a:lnSpc>
+              <a:spcPct val="90000"/>
+            </a:lnSpc>
+            <a:spcBef>
+              <a:spcPct val="0"/>
+            </a:spcBef>
+            <a:spcAft>
+              <a:spcPct val="15000"/>
+            </a:spcAft>
+            <a:buChar char="•"/>
+          </a:pPr>
+          <a:r>
+            <a:rPr lang="en-US" sz="2000" kern="1200"/>
+            <a:t>[Event]</a:t>
+          </a:r>
+        </a:p>
+      </dsp:txBody>
+      <dsp:txXfrm rot="-5400000">
+        <a:off x="376111" y="878461"/>
+        <a:ext cx="4483640" cy="315147"/>
+      </dsp:txXfrm>
+    </dsp:sp>
+    <dsp:sp modelId="{06F8E7E2-FBEA-46BB-9858-5C0AC0A16012}">
+      <dsp:nvSpPr>
+        <dsp:cNvPr id="0" name=""/>
+        <dsp:cNvSpPr/>
+      </dsp:nvSpPr>
+      <dsp:spPr>
+        <a:xfrm rot="5400000">
+          <a:off x="-80595" y="1372329"/>
+          <a:ext cx="537301" cy="376110"/>
+        </a:xfrm>
+        <a:prstGeom prst="chevron">
+          <a:avLst/>
+        </a:prstGeom>
+        <a:solidFill>
+          <a:schemeClr val="accent1">
+            <a:hueOff val="0"/>
+            <a:satOff val="0"/>
+            <a:lumOff val="0"/>
+            <a:alphaOff val="0"/>
+          </a:schemeClr>
+        </a:solidFill>
+        <a:ln w="12700" cap="flat" cmpd="sng" algn="ctr">
+          <a:solidFill>
+            <a:schemeClr val="accent1">
+              <a:hueOff val="0"/>
+              <a:satOff val="0"/>
+              <a:lumOff val="0"/>
+              <a:alphaOff val="0"/>
+            </a:schemeClr>
+          </a:solidFill>
+          <a:prstDash val="solid"/>
+          <a:miter lim="800000"/>
+        </a:ln>
+        <a:effectLst/>
+      </dsp:spPr>
+      <dsp:style>
+        <a:lnRef idx="2">
+          <a:scrgbClr r="0" g="0" b="0"/>
+        </a:lnRef>
+        <a:fillRef idx="1">
+          <a:scrgbClr r="0" g="0" b="0"/>
+        </a:fillRef>
+        <a:effectRef idx="0">
+          <a:scrgbClr r="0" g="0" b="0"/>
+        </a:effectRef>
+        <a:fontRef idx="minor">
+          <a:schemeClr val="lt1"/>
+        </a:fontRef>
+      </dsp:style>
+      <dsp:txBody>
+        <a:bodyPr spcFirstLastPara="0" vert="horz" wrap="square" lIns="6350" tIns="6350" rIns="6350" bIns="6350" numCol="1" spcCol="1270" anchor="ctr" anchorCtr="0">
+          <a:noAutofit/>
+        </a:bodyPr>
+        <a:lstStyle/>
+        <a:p>
+          <a:pPr marL="0" lvl="0" indent="0" algn="ctr" defTabSz="444500">
+            <a:lnSpc>
+              <a:spcPct val="90000"/>
+            </a:lnSpc>
+            <a:spcBef>
+              <a:spcPct val="0"/>
+            </a:spcBef>
+            <a:spcAft>
+              <a:spcPct val="35000"/>
+            </a:spcAft>
+            <a:buNone/>
+          </a:pPr>
+          <a:r>
+            <a:rPr lang="en-US" sz="1000" kern="1200"/>
+            <a:t>And</a:t>
+          </a:r>
+        </a:p>
+      </dsp:txBody>
+      <dsp:txXfrm rot="-5400000">
+        <a:off x="1" y="1479788"/>
+        <a:ext cx="376110" cy="161191"/>
+      </dsp:txXfrm>
+    </dsp:sp>
+    <dsp:sp modelId="{711F48CA-742F-4593-BFDF-C5B464EBA4E4}">
+      <dsp:nvSpPr>
+        <dsp:cNvPr id="0" name=""/>
+        <dsp:cNvSpPr/>
+      </dsp:nvSpPr>
+      <dsp:spPr>
+        <a:xfrm rot="5400000">
+          <a:off x="2451832" y="-783987"/>
+          <a:ext cx="349245" cy="4500689"/>
+        </a:xfrm>
+        <a:prstGeom prst="round2SameRect">
+          <a:avLst/>
+        </a:prstGeom>
+        <a:solidFill>
+          <a:schemeClr val="lt1">
+            <a:alpha val="90000"/>
+            <a:hueOff val="0"/>
+            <a:satOff val="0"/>
+            <a:lumOff val="0"/>
+            <a:alphaOff val="0"/>
+          </a:schemeClr>
+        </a:solidFill>
+        <a:ln w="12700" cap="flat" cmpd="sng" algn="ctr">
+          <a:solidFill>
+            <a:schemeClr val="accent1">
+              <a:hueOff val="0"/>
+              <a:satOff val="0"/>
+              <a:lumOff val="0"/>
+              <a:alphaOff val="0"/>
+            </a:schemeClr>
+          </a:solidFill>
+          <a:prstDash val="solid"/>
+          <a:miter lim="800000"/>
+        </a:ln>
+        <a:effectLst/>
+      </dsp:spPr>
+      <dsp:style>
+        <a:lnRef idx="2">
+          <a:scrgbClr r="0" g="0" b="0"/>
+        </a:lnRef>
+        <a:fillRef idx="1">
+          <a:scrgbClr r="0" g="0" b="0"/>
+        </a:fillRef>
+        <a:effectRef idx="0">
+          <a:scrgbClr r="0" g="0" b="0"/>
+        </a:effectRef>
+        <a:fontRef idx="minor"/>
+      </dsp:style>
+      <dsp:txBody>
+        <a:bodyPr spcFirstLastPara="0" vert="horz" wrap="square" lIns="142240" tIns="12700" rIns="12700" bIns="12700" numCol="1" spcCol="1270" anchor="ctr" anchorCtr="0">
+          <a:noAutofit/>
+        </a:bodyPr>
+        <a:lstStyle/>
+        <a:p>
+          <a:pPr marL="228600" lvl="1" indent="-228600" algn="l" defTabSz="889000">
+            <a:lnSpc>
+              <a:spcPct val="90000"/>
+            </a:lnSpc>
+            <a:spcBef>
+              <a:spcPct val="0"/>
+            </a:spcBef>
+            <a:spcAft>
+              <a:spcPct val="15000"/>
+            </a:spcAft>
+            <a:buChar char="•"/>
+          </a:pPr>
+          <a:r>
+            <a:rPr lang="en-US" sz="2000" kern="1200"/>
+            <a:t>[another event]</a:t>
+          </a:r>
+        </a:p>
+      </dsp:txBody>
+      <dsp:txXfrm rot="-5400000">
+        <a:off x="376111" y="1308783"/>
+        <a:ext cx="4483640" cy="315147"/>
+      </dsp:txXfrm>
+    </dsp:sp>
+    <dsp:sp modelId="{F85A5005-C355-4AA9-858D-9E17C28365BF}">
+      <dsp:nvSpPr>
+        <dsp:cNvPr id="0" name=""/>
+        <dsp:cNvSpPr/>
+      </dsp:nvSpPr>
+      <dsp:spPr>
+        <a:xfrm rot="5400000">
+          <a:off x="-80595" y="1802651"/>
+          <a:ext cx="537301" cy="376110"/>
+        </a:xfrm>
+        <a:prstGeom prst="chevron">
+          <a:avLst/>
+        </a:prstGeom>
+        <a:solidFill>
+          <a:schemeClr val="accent1">
+            <a:hueOff val="0"/>
+            <a:satOff val="0"/>
+            <a:lumOff val="0"/>
+            <a:alphaOff val="0"/>
+          </a:schemeClr>
+        </a:solidFill>
+        <a:ln w="12700" cap="flat" cmpd="sng" algn="ctr">
+          <a:solidFill>
+            <a:schemeClr val="accent1">
+              <a:hueOff val="0"/>
+              <a:satOff val="0"/>
+              <a:lumOff val="0"/>
+              <a:alphaOff val="0"/>
+            </a:schemeClr>
+          </a:solidFill>
+          <a:prstDash val="solid"/>
+          <a:miter lim="800000"/>
+        </a:ln>
+        <a:effectLst/>
+      </dsp:spPr>
+      <dsp:style>
+        <a:lnRef idx="2">
+          <a:scrgbClr r="0" g="0" b="0"/>
+        </a:lnRef>
+        <a:fillRef idx="1">
+          <a:scrgbClr r="0" g="0" b="0"/>
+        </a:fillRef>
+        <a:effectRef idx="0">
+          <a:scrgbClr r="0" g="0" b="0"/>
+        </a:effectRef>
+        <a:fontRef idx="minor">
+          <a:schemeClr val="lt1"/>
+        </a:fontRef>
+      </dsp:style>
+      <dsp:txBody>
+        <a:bodyPr spcFirstLastPara="0" vert="horz" wrap="square" lIns="6350" tIns="6350" rIns="6350" bIns="6350" numCol="1" spcCol="1270" anchor="ctr" anchorCtr="0">
+          <a:noAutofit/>
+        </a:bodyPr>
+        <a:lstStyle/>
+        <a:p>
+          <a:pPr marL="0" lvl="0" indent="0" algn="ctr" defTabSz="444500">
+            <a:lnSpc>
+              <a:spcPct val="90000"/>
+            </a:lnSpc>
+            <a:spcBef>
+              <a:spcPct val="0"/>
+            </a:spcBef>
+            <a:spcAft>
+              <a:spcPct val="35000"/>
+            </a:spcAft>
+            <a:buNone/>
+          </a:pPr>
+          <a:r>
+            <a:rPr lang="en-US" sz="1000" kern="1200"/>
+            <a:t>Then</a:t>
+          </a:r>
+        </a:p>
+      </dsp:txBody>
+      <dsp:txXfrm rot="-5400000">
+        <a:off x="1" y="1910110"/>
+        <a:ext cx="376110" cy="161191"/>
+      </dsp:txXfrm>
+    </dsp:sp>
+    <dsp:sp modelId="{802FD8C5-8839-4291-B503-63314FD255A0}">
+      <dsp:nvSpPr>
+        <dsp:cNvPr id="0" name=""/>
+        <dsp:cNvSpPr/>
+      </dsp:nvSpPr>
+      <dsp:spPr>
+        <a:xfrm rot="5400000">
+          <a:off x="2451832" y="-353665"/>
+          <a:ext cx="349245" cy="4500689"/>
+        </a:xfrm>
+        <a:prstGeom prst="round2SameRect">
+          <a:avLst/>
+        </a:prstGeom>
+        <a:solidFill>
+          <a:schemeClr val="lt1">
+            <a:alpha val="90000"/>
+            <a:hueOff val="0"/>
+            <a:satOff val="0"/>
+            <a:lumOff val="0"/>
+            <a:alphaOff val="0"/>
+          </a:schemeClr>
+        </a:solidFill>
+        <a:ln w="12700" cap="flat" cmpd="sng" algn="ctr">
+          <a:solidFill>
+            <a:schemeClr val="accent1">
+              <a:hueOff val="0"/>
+              <a:satOff val="0"/>
+              <a:lumOff val="0"/>
+              <a:alphaOff val="0"/>
+            </a:schemeClr>
+          </a:solidFill>
+          <a:prstDash val="solid"/>
+          <a:miter lim="800000"/>
+        </a:ln>
+        <a:effectLst/>
+      </dsp:spPr>
+      <dsp:style>
+        <a:lnRef idx="2">
+          <a:scrgbClr r="0" g="0" b="0"/>
+        </a:lnRef>
+        <a:fillRef idx="1">
+          <a:scrgbClr r="0" g="0" b="0"/>
+        </a:fillRef>
+        <a:effectRef idx="0">
+          <a:scrgbClr r="0" g="0" b="0"/>
+        </a:effectRef>
+        <a:fontRef idx="minor"/>
+      </dsp:style>
+      <dsp:txBody>
+        <a:bodyPr spcFirstLastPara="0" vert="horz" wrap="square" lIns="142240" tIns="12700" rIns="12700" bIns="12700" numCol="1" spcCol="1270" anchor="ctr" anchorCtr="0">
+          <a:noAutofit/>
+        </a:bodyPr>
+        <a:lstStyle/>
+        <a:p>
+          <a:pPr marL="228600" lvl="1" indent="-228600" algn="l" defTabSz="889000">
+            <a:lnSpc>
+              <a:spcPct val="90000"/>
+            </a:lnSpc>
+            <a:spcBef>
+              <a:spcPct val="0"/>
+            </a:spcBef>
+            <a:spcAft>
+              <a:spcPct val="15000"/>
+            </a:spcAft>
+            <a:buChar char="•"/>
+          </a:pPr>
+          <a:r>
+            <a:rPr lang="en-US" sz="2000" kern="1200"/>
+            <a:t>[Outcome]</a:t>
+          </a:r>
+        </a:p>
+      </dsp:txBody>
+      <dsp:txXfrm rot="-5400000">
+        <a:off x="376111" y="1739105"/>
+        <a:ext cx="4483640" cy="315147"/>
+      </dsp:txXfrm>
+    </dsp:sp>
+    <dsp:sp modelId="{112D0044-587D-41ED-8BC9-FB4FA6D6FAAA}">
+      <dsp:nvSpPr>
+        <dsp:cNvPr id="0" name=""/>
+        <dsp:cNvSpPr/>
+      </dsp:nvSpPr>
+      <dsp:spPr>
+        <a:xfrm rot="5400000">
+          <a:off x="-80595" y="2232973"/>
+          <a:ext cx="537301" cy="376110"/>
+        </a:xfrm>
+        <a:prstGeom prst="chevron">
+          <a:avLst/>
+        </a:prstGeom>
+        <a:solidFill>
+          <a:schemeClr val="accent1">
+            <a:hueOff val="0"/>
+            <a:satOff val="0"/>
+            <a:lumOff val="0"/>
+            <a:alphaOff val="0"/>
+          </a:schemeClr>
+        </a:solidFill>
+        <a:ln w="12700" cap="flat" cmpd="sng" algn="ctr">
+          <a:solidFill>
+            <a:schemeClr val="accent1">
+              <a:hueOff val="0"/>
+              <a:satOff val="0"/>
+              <a:lumOff val="0"/>
+              <a:alphaOff val="0"/>
+            </a:schemeClr>
+          </a:solidFill>
+          <a:prstDash val="solid"/>
+          <a:miter lim="800000"/>
+        </a:ln>
+        <a:effectLst/>
+      </dsp:spPr>
+      <dsp:style>
+        <a:lnRef idx="2">
+          <a:scrgbClr r="0" g="0" b="0"/>
+        </a:lnRef>
+        <a:fillRef idx="1">
+          <a:scrgbClr r="0" g="0" b="0"/>
+        </a:fillRef>
+        <a:effectRef idx="0">
+          <a:scrgbClr r="0" g="0" b="0"/>
+        </a:effectRef>
+        <a:fontRef idx="minor">
+          <a:schemeClr val="lt1"/>
+        </a:fontRef>
+      </dsp:style>
+      <dsp:txBody>
+        <a:bodyPr spcFirstLastPara="0" vert="horz" wrap="square" lIns="6350" tIns="6350" rIns="6350" bIns="6350" numCol="1" spcCol="1270" anchor="ctr" anchorCtr="0">
+          <a:noAutofit/>
+        </a:bodyPr>
+        <a:lstStyle/>
+        <a:p>
+          <a:pPr marL="0" lvl="0" indent="0" algn="ctr" defTabSz="444500">
+            <a:lnSpc>
+              <a:spcPct val="90000"/>
+            </a:lnSpc>
+            <a:spcBef>
+              <a:spcPct val="0"/>
+            </a:spcBef>
+            <a:spcAft>
+              <a:spcPct val="35000"/>
+            </a:spcAft>
+            <a:buNone/>
+          </a:pPr>
+          <a:r>
+            <a:rPr lang="en-US" sz="1000" kern="1200"/>
+            <a:t>And</a:t>
+          </a:r>
+        </a:p>
+      </dsp:txBody>
+      <dsp:txXfrm rot="-5400000">
+        <a:off x="1" y="2340432"/>
+        <a:ext cx="376110" cy="161191"/>
+      </dsp:txXfrm>
+    </dsp:sp>
+    <dsp:sp modelId="{F2A8B054-85ED-4FCA-9499-5A32B32C0440}">
+      <dsp:nvSpPr>
+        <dsp:cNvPr id="0" name=""/>
+        <dsp:cNvSpPr/>
+      </dsp:nvSpPr>
+      <dsp:spPr>
+        <a:xfrm rot="5400000">
+          <a:off x="2451832" y="76656"/>
+          <a:ext cx="349245" cy="4500689"/>
+        </a:xfrm>
+        <a:prstGeom prst="round2SameRect">
+          <a:avLst/>
+        </a:prstGeom>
+        <a:solidFill>
+          <a:schemeClr val="lt1">
+            <a:alpha val="90000"/>
+            <a:hueOff val="0"/>
+            <a:satOff val="0"/>
+            <a:lumOff val="0"/>
+            <a:alphaOff val="0"/>
+          </a:schemeClr>
+        </a:solidFill>
+        <a:ln w="12700" cap="flat" cmpd="sng" algn="ctr">
+          <a:solidFill>
+            <a:schemeClr val="accent1">
+              <a:hueOff val="0"/>
+              <a:satOff val="0"/>
+              <a:lumOff val="0"/>
+              <a:alphaOff val="0"/>
+            </a:schemeClr>
+          </a:solidFill>
+          <a:prstDash val="solid"/>
+          <a:miter lim="800000"/>
+        </a:ln>
+        <a:effectLst/>
+      </dsp:spPr>
+      <dsp:style>
+        <a:lnRef idx="2">
+          <a:scrgbClr r="0" g="0" b="0"/>
+        </a:lnRef>
+        <a:fillRef idx="1">
+          <a:scrgbClr r="0" g="0" b="0"/>
+        </a:fillRef>
+        <a:effectRef idx="0">
+          <a:scrgbClr r="0" g="0" b="0"/>
+        </a:effectRef>
+        <a:fontRef idx="minor"/>
+      </dsp:style>
+      <dsp:txBody>
+        <a:bodyPr spcFirstLastPara="0" vert="horz" wrap="square" lIns="142240" tIns="12700" rIns="12700" bIns="12700" numCol="1" spcCol="1270" anchor="ctr" anchorCtr="0">
+          <a:noAutofit/>
+        </a:bodyPr>
+        <a:lstStyle/>
+        <a:p>
+          <a:pPr marL="228600" lvl="1" indent="-228600" algn="l" defTabSz="889000">
+            <a:lnSpc>
+              <a:spcPct val="90000"/>
+            </a:lnSpc>
+            <a:spcBef>
+              <a:spcPct val="0"/>
+            </a:spcBef>
+            <a:spcAft>
+              <a:spcPct val="15000"/>
+            </a:spcAft>
+            <a:buChar char="•"/>
+          </a:pPr>
+          <a:r>
+            <a:rPr lang="en-US" sz="2000" kern="1200"/>
+            <a:t>[another outcome]</a:t>
+          </a:r>
+        </a:p>
+      </dsp:txBody>
+      <dsp:txXfrm rot="-5400000">
+        <a:off x="376111" y="2169427"/>
+        <a:ext cx="4483640" cy="315147"/>
+      </dsp:txXfrm>
+    </dsp:sp>
+  </dsp:spTree>
+</dsp:drawing>
+</file>
+
 <file path=word/diagrams/layout1.xml><?xml version="1.0" encoding="utf-8"?>
+<dgm:layoutDef xmlns:dgm="http://schemas.openxmlformats.org/drawingml/2006/diagram" xmlns:a="http://schemas.openxmlformats.org/drawingml/2006/main" uniqueId="urn:microsoft.com/office/officeart/2005/8/layout/chevron2">
+  <dgm:title val=""/>
+  <dgm:desc val=""/>
+  <dgm:catLst>
+    <dgm:cat type="process" pri="12000"/>
+    <dgm:cat type="list" pri="16000"/>
+    <dgm:cat type="convert" pri="11000"/>
+  </dgm:catLst>
+  <dgm:sampData>
+    <dgm:dataModel>
+      <dgm:ptLst>
+        <dgm:pt modelId="0" type="doc"/>
+        <dgm:pt modelId="1">
+          <dgm:prSet phldr="1"/>
+        </dgm:pt>
+        <dgm:pt modelId="11">
+          <dgm:prSet phldr="1"/>
+        </dgm:pt>
+        <dgm:pt modelId="12">
+          <dgm:prSet phldr="1"/>
+        </dgm:pt>
+        <dgm:pt modelId="2">
+          <dgm:prSet phldr="1"/>
+        </dgm:pt>
+        <dgm:pt modelId="21">
+          <dgm:prSet phldr="1"/>
+        </dgm:pt>
+        <dgm:pt modelId="22">
+          <dgm:prSet phldr="1"/>
+        </dgm:pt>
+        <dgm:pt modelId="3">
+          <dgm:prSet phldr="1"/>
+        </dgm:pt>
+        <dgm:pt modelId="31">
+          <dgm:prSet phldr="1"/>
+        </dgm:pt>
+        <dgm:pt modelId="32">
+          <dgm:prSet phldr="1"/>
+        </dgm:pt>
+      </dgm:ptLst>
+      <dgm:cxnLst>
+        <dgm:cxn modelId="4" srcId="0" destId="1" srcOrd="0" destOrd="0"/>
+        <dgm:cxn modelId="5" srcId="0" destId="2" srcOrd="1" destOrd="0"/>
+        <dgm:cxn modelId="6" srcId="0" destId="3" srcOrd="2" destOrd="0"/>
+        <dgm:cxn modelId="13" srcId="1" destId="11" srcOrd="0" destOrd="0"/>
+        <dgm:cxn modelId="14" srcId="1" destId="12" srcOrd="1" destOrd="0"/>
+        <dgm:cxn modelId="23" srcId="2" destId="21" srcOrd="0" destOrd="0"/>
+        <dgm:cxn modelId="24" srcId="2" destId="22" srcOrd="1" destOrd="0"/>
+        <dgm:cxn modelId="33" srcId="3" destId="31" srcOrd="0" destOrd="0"/>
+        <dgm:cxn modelId="34" srcId="3" destId="32" srcOrd="1" destOrd="0"/>
+      </dgm:cxnLst>
+      <dgm:bg/>
+      <dgm:whole/>
+    </dgm:dataModel>
+  </dgm:sampData>
+  <dgm:styleData>
+    <dgm:dataModel>
+      <dgm:ptLst>
+        <dgm:pt modelId="0" type="doc"/>
+        <dgm:pt modelId="1"/>
+      </dgm:ptLst>
+      <dgm:cxnLst>
+        <dgm:cxn modelId="4" srcId="0" destId="1" srcOrd="0" destOrd="0"/>
+      </dgm:cxnLst>
+      <dgm:bg/>
+      <dgm:whole/>
+    </dgm:dataModel>
+  </dgm:styleData>
+  <dgm:clrData>
+    <dgm:dataModel>
+      <dgm:ptLst>
+        <dgm:pt modelId="0" type="doc"/>
+        <dgm:pt modelId="1"/>
+        <dgm:pt modelId="11"/>
+        <dgm:pt modelId="2"/>
+        <dgm:pt modelId="21"/>
+        <dgm:pt modelId="3"/>
+        <dgm:pt modelId="31"/>
+        <dgm:pt modelId="4"/>
+        <dgm:pt modelId="41"/>
+      </dgm:ptLst>
+      <dgm:cxnLst>
+        <dgm:cxn modelId="5" srcId="0" destId="1" srcOrd="0" destOrd="0"/>
+        <dgm:cxn modelId="6" srcId="0" destId="2" srcOrd="1" destOrd="0"/>
+        <dgm:cxn modelId="7" srcId="0" destId="3" srcOrd="2" destOrd="0"/>
+        <dgm:cxn modelId="8" srcId="0" destId="4" srcOrd="3" destOrd="0"/>
+        <dgm:cxn modelId="13" srcId="1" destId="11" srcOrd="0" destOrd="0"/>
+        <dgm:cxn modelId="23" srcId="2" destId="21" srcOrd="0" destOrd="0"/>
+        <dgm:cxn modelId="33" srcId="3" destId="31" srcOrd="0" destOrd="0"/>
+        <dgm:cxn modelId="43" srcId="4" destId="41" srcOrd="0" destOrd="0"/>
+      </dgm:cxnLst>
+      <dgm:bg/>
+      <dgm:whole/>
+    </dgm:dataModel>
+  </dgm:clrData>
+  <dgm:layoutNode name="linearFlow">
+    <dgm:varLst>
+      <dgm:dir/>
+      <dgm:animLvl val="lvl"/>
+      <dgm:resizeHandles val="exact"/>
+    </dgm:varLst>
+    <dgm:alg type="lin">
+      <dgm:param type="linDir" val="fromT"/>
+      <dgm:param type="nodeHorzAlign" val="l"/>
+    </dgm:alg>
+    <dgm:shape xmlns:r="http://schemas.openxmlformats.org/officeDocument/2006/relationships" r:blip="">
+      <dgm:adjLst/>
+    </dgm:shape>
+    <dgm:presOf/>
+    <dgm:constrLst>
+      <dgm:constr type="h" for="ch" forName="composite" refType="h"/>
+      <dgm:constr type="w" for="ch" forName="composite" refType="w"/>
+      <dgm:constr type="h" for="des" forName="parentText" op="equ"/>
+      <dgm:constr type="h" for="ch" forName="sp" val="-14.88"/>
+      <dgm:constr type="h" for="ch" forName="sp" refType="w" refFor="des" refForName="parentText" op="gte" fact="-0.3"/>
+      <dgm:constr type="primFontSz" for="des" forName="parentText" op="equ" val="65"/>
+      <dgm:constr type="primFontSz" for="des" forName="descendantText" op="equ" val="65"/>
+    </dgm:constrLst>
+    <dgm:ruleLst/>
+    <dgm:forEach name="Name0" axis="ch" ptType="node">
+      <dgm:layoutNode name="composite">
+        <dgm:alg type="composite"/>
+        <dgm:shape xmlns:r="http://schemas.openxmlformats.org/officeDocument/2006/relationships" r:blip="">
+          <dgm:adjLst/>
+        </dgm:shape>
+        <dgm:presOf/>
+        <dgm:choose name="Name1">
+          <dgm:if name="Name2" func="var" arg="dir" op="equ" val="norm">
+            <dgm:constrLst>
+              <dgm:constr type="t" for="ch" forName="parentText"/>
+              <dgm:constr type="l" for="ch" forName="parentText"/>
+              <dgm:constr type="w" for="ch" forName="parentText" refType="w" fact="0.4"/>
+              <dgm:constr type="h" for="ch" forName="parentText" refType="h"/>
+              <dgm:constr type="w" for="ch" forName="parentText" refType="w" op="lte" fact="0.5"/>
+              <dgm:constr type="w" for="ch" forName="parentText" refType="h" refFor="ch" refForName="parentText" op="lte" fact="0.7"/>
+              <dgm:constr type="h" for="ch" forName="parentText" refType="w" refFor="ch" refForName="parentText" op="lte" fact="3"/>
+              <dgm:constr type="l" for="ch" forName="descendantText" refType="w" refFor="ch" refForName="parentText"/>
+              <dgm:constr type="w" for="ch" forName="descendantText" refType="w"/>
+              <dgm:constr type="wOff" for="ch" forName="descendantText" refType="w" refFor="ch" refForName="parentText" fact="-1"/>
+              <dgm:constr type="t" for="ch" forName="descendantText"/>
+              <dgm:constr type="b" for="ch" forName="descendantText" refType="h" refFor="ch" refForName="parentText"/>
+              <dgm:constr type="bOff" for="ch" forName="descendantText" refType="w" refFor="ch" refForName="parentText" fact="-0.5"/>
+            </dgm:constrLst>
+          </dgm:if>
+          <dgm:else name="Name3">
+            <dgm:constrLst>
+              <dgm:constr type="t" for="ch" forName="parentText"/>
+              <dgm:constr type="r" for="ch" forName="parentText" refType="w"/>
+              <dgm:constr type="w" for="ch" forName="parentText" refType="w" fact="0.4"/>
+              <dgm:constr type="h" for="ch" forName="parentText" refType="h"/>
+              <dgm:constr type="w" for="ch" forName="parentText" refType="w" op="lte" fact="0.5"/>
+              <dgm:constr type="w" for="ch" forName="parentText" refType="h" refFor="ch" refForName="parentText" op="lte" fact="0.7"/>
+              <dgm:constr type="h" for="ch" forName="parentText" refType="w" refFor="ch" refForName="parentText" op="lte" fact="3"/>
+              <dgm:constr type="l" for="ch" forName="descendantText"/>
+              <dgm:constr type="w" for="ch" forName="descendantText" refType="w"/>
+              <dgm:constr type="wOff" for="ch" forName="descendantText" refType="w" refFor="ch" refForName="parentText" fact="-1"/>
+              <dgm:constr type="t" for="ch" forName="descendantText"/>
+              <dgm:constr type="b" for="ch" forName="descendantText" refType="h" refFor="ch" refForName="parentText"/>
+              <dgm:constr type="bOff" for="ch" forName="descendantText" refType="w" refFor="ch" refForName="parentText" fact="-0.5"/>
+            </dgm:constrLst>
+          </dgm:else>
+        </dgm:choose>
+        <dgm:ruleLst/>
+        <dgm:layoutNode name="parentText" styleLbl="alignNode1">
+          <dgm:varLst>
+            <dgm:chMax val="1"/>
+            <dgm:bulletEnabled val="1"/>
+          </dgm:varLst>
+          <dgm:alg type="tx"/>
+          <dgm:shape xmlns:r="http://schemas.openxmlformats.org/officeDocument/2006/relationships" rot="90" type="chevron" r:blip="">
+            <dgm:adjLst/>
+          </dgm:shape>
+          <dgm:presOf axis="self" ptType="node"/>
+          <dgm:constrLst>
+            <dgm:constr type="lMarg" refType="primFontSz" fact="0.05"/>
+            <dgm:constr type="rMarg" refType="primFontSz" fact="0.05"/>
+            <dgm:constr type="tMarg" refType="primFontSz" fact="0.05"/>
+            <dgm:constr type="bMarg" refType="primFontSz" fact="0.05"/>
+          </dgm:constrLst>
+          <dgm:ruleLst>
+            <dgm:rule type="h" val="100" fact="NaN" max="NaN"/>
+            <dgm:rule type="primFontSz" val="24" fact="NaN" max="NaN"/>
+            <dgm:rule type="h" val="110" fact="NaN" max="NaN"/>
+            <dgm:rule type="primFontSz" val="18" fact="NaN" max="NaN"/>
+            <dgm:rule type="h" val="INF" fact="NaN" max="NaN"/>
+            <dgm:rule type="primFontSz" val="5" fact="NaN" max="NaN"/>
+          </dgm:ruleLst>
+        </dgm:layoutNode>
+        <dgm:layoutNode name="descendantText" styleLbl="alignAcc1">
+          <dgm:varLst>
+            <dgm:bulletEnabled val="1"/>
+          </dgm:varLst>
+          <dgm:choose name="Name4">
+            <dgm:if name="Name5" func="var" arg="dir" op="equ" val="norm">
+              <dgm:alg type="tx">
+                <dgm:param type="stBulletLvl" val="1"/>
+                <dgm:param type="txAnchorVertCh" val="mid"/>
+              </dgm:alg>
+              <dgm:shape xmlns:r="http://schemas.openxmlformats.org/officeDocument/2006/relationships" rot="90" type="round2SameRect" r:blip="">
+                <dgm:adjLst/>
+              </dgm:shape>
+            </dgm:if>
+            <dgm:else name="Name6">
+              <dgm:alg type="tx">
+                <dgm:param type="stBulletLvl" val="1"/>
+                <dgm:param type="txAnchorVertCh" val="mid"/>
+              </dgm:alg>
+              <dgm:shape xmlns:r="http://schemas.openxmlformats.org/officeDocument/2006/relationships" rot="-90" type="round2SameRect" r:blip="">
+                <dgm:adjLst/>
+              </dgm:shape>
+            </dgm:else>
+          </dgm:choose>
+          <dgm:presOf axis="des" ptType="node"/>
+          <dgm:choose name="Name7">
+            <dgm:if name="Name8" func="var" arg="dir" op="equ" val="norm">
+              <dgm:constrLst>
+                <dgm:constr type="secFontSz" refType="primFontSz"/>
+                <dgm:constr type="tMarg" refType="primFontSz" fact="0.05"/>
+                <dgm:constr type="bMarg" refType="primFontSz" fact="0.05"/>
+                <dgm:constr type="rMarg" refType="primFontSz" fact="0.05"/>
+              </dgm:constrLst>
+            </dgm:if>
+            <dgm:else name="Name9">
+              <dgm:constrLst>
+                <dgm:constr type="secFontSz" refType="primFontSz"/>
+                <dgm:constr type="tMarg" refType="primFontSz" fact="0.05"/>
+                <dgm:constr type="bMarg" refType="primFontSz" fact="0.05"/>
+                <dgm:constr type="lMarg" refType="primFontSz" fact="0.05"/>
+              </dgm:constrLst>
+            </dgm:else>
+          </dgm:choose>
+          <dgm:ruleLst>
+            <dgm:rule type="primFontSz" val="5" fact="NaN" max="NaN"/>
+          </dgm:ruleLst>
+        </dgm:layoutNode>
+      </dgm:layoutNode>
+      <dgm:forEach name="Name10" axis="followSib" ptType="sibTrans" cnt="1">
+        <dgm:layoutNode name="sp">
+          <dgm:alg type="sp"/>
+          <dgm:shape xmlns:r="http://schemas.openxmlformats.org/officeDocument/2006/relationships" r:blip="">
+            <dgm:adjLst/>
+          </dgm:shape>
+          <dgm:presOf axis="self"/>
+          <dgm:constrLst>
+            <dgm:constr type="w" val="1"/>
+            <dgm:constr type="h" val="37.5"/>
+          </dgm:constrLst>
+          <dgm:ruleLst/>
+        </dgm:layoutNode>
+      </dgm:forEach>
+    </dgm:forEach>
+  </dgm:layoutNode>
+</dgm:layoutDef>
+</file>
+
+<file path=word/diagrams/layout2.xml><?xml version="1.0" encoding="utf-8"?>
 <dgm:layoutDef xmlns:dgm="http://schemas.openxmlformats.org/drawingml/2006/diagram" xmlns:a="http://schemas.openxmlformats.org/drawingml/2006/main" uniqueId="urn:microsoft.com/office/officeart/2005/8/layout/chevron2">
   <dgm:title val=""/>
   <dgm:desc val=""/>
@@ -3336,6 +6069,1040 @@
 </dgm:styleDef>
 </file>
 
+<file path=word/diagrams/quickStyle2.xml><?xml version="1.0" encoding="utf-8"?>
+<dgm:styleDef xmlns:dgm="http://schemas.openxmlformats.org/drawingml/2006/diagram" xmlns:a="http://schemas.openxmlformats.org/drawingml/2006/main" uniqueId="urn:microsoft.com/office/officeart/2005/8/quickstyle/simple1">
+  <dgm:title val=""/>
+  <dgm:desc val=""/>
+  <dgm:catLst>
+    <dgm:cat type="simple" pri="10100"/>
+  </dgm:catLst>
+  <dgm:scene3d>
+    <a:camera prst="orthographicFront"/>
+    <a:lightRig rig="threePt" dir="t"/>
+  </dgm:scene3d>
+  <dgm:styleLbl name="node0">
+    <dgm:scene3d>
+      <a:camera prst="orthographicFront"/>
+      <a:lightRig rig="threePt" dir="t"/>
+    </dgm:scene3d>
+    <dgm:sp3d/>
+    <dgm:txPr/>
+    <dgm:style>
+      <a:lnRef idx="2">
+        <a:scrgbClr r="0" g="0" b="0"/>
+      </a:lnRef>
+      <a:fillRef idx="1">
+        <a:scrgbClr r="0" g="0" b="0"/>
+      </a:fillRef>
+      <a:effectRef idx="0">
+        <a:scrgbClr r="0" g="0" b="0"/>
+      </a:effectRef>
+      <a:fontRef idx="minor">
+        <a:schemeClr val="lt1"/>
+      </a:fontRef>
+    </dgm:style>
+  </dgm:styleLbl>
+  <dgm:styleLbl name="lnNode1">
+    <dgm:scene3d>
+      <a:camera prst="orthographicFront"/>
+      <a:lightRig rig="threePt" dir="t"/>
+    </dgm:scene3d>
+    <dgm:sp3d/>
+    <dgm:txPr/>
+    <dgm:style>
+      <a:lnRef idx="2">
+        <a:scrgbClr r="0" g="0" b="0"/>
+      </a:lnRef>
+      <a:fillRef idx="1">
+        <a:scrgbClr r="0" g="0" b="0"/>
+      </a:fillRef>
+      <a:effectRef idx="0">
+        <a:scrgbClr r="0" g="0" b="0"/>
+      </a:effectRef>
+      <a:fontRef idx="minor">
+        <a:schemeClr val="lt1"/>
+      </a:fontRef>
+    </dgm:style>
+  </dgm:styleLbl>
+  <dgm:styleLbl name="vennNode1">
+    <dgm:scene3d>
+      <a:camera prst="orthographicFront"/>
+      <a:lightRig rig="threePt" dir="t"/>
+    </dgm:scene3d>
+    <dgm:sp3d/>
+    <dgm:txPr/>
+    <dgm:style>
+      <a:lnRef idx="2">
+        <a:scrgbClr r="0" g="0" b="0"/>
+      </a:lnRef>
+      <a:fillRef idx="1">
+        <a:scrgbClr r="0" g="0" b="0"/>
+      </a:fillRef>
+      <a:effectRef idx="0">
+        <a:scrgbClr r="0" g="0" b="0"/>
+      </a:effectRef>
+      <a:fontRef idx="minor">
+        <a:schemeClr val="tx1"/>
+      </a:fontRef>
+    </dgm:style>
+  </dgm:styleLbl>
+  <dgm:styleLbl name="alignNode1">
+    <dgm:scene3d>
+      <a:camera prst="orthographicFront"/>
+      <a:lightRig rig="threePt" dir="t"/>
+    </dgm:scene3d>
+    <dgm:sp3d/>
+    <dgm:txPr/>
+    <dgm:style>
+      <a:lnRef idx="2">
+        <a:scrgbClr r="0" g="0" b="0"/>
+      </a:lnRef>
+      <a:fillRef idx="1">
+        <a:scrgbClr r="0" g="0" b="0"/>
+      </a:fillRef>
+      <a:effectRef idx="0">
+        <a:scrgbClr r="0" g="0" b="0"/>
+      </a:effectRef>
+      <a:fontRef idx="minor">
+        <a:schemeClr val="lt1"/>
+      </a:fontRef>
+    </dgm:style>
+  </dgm:styleLbl>
+  <dgm:styleLbl name="node1">
+    <dgm:scene3d>
+      <a:camera prst="orthographicFront"/>
+      <a:lightRig rig="threePt" dir="t"/>
+    </dgm:scene3d>
+    <dgm:sp3d/>
+    <dgm:txPr/>
+    <dgm:style>
+      <a:lnRef idx="2">
+        <a:scrgbClr r="0" g="0" b="0"/>
+      </a:lnRef>
+      <a:fillRef idx="1">
+        <a:scrgbClr r="0" g="0" b="0"/>
+      </a:fillRef>
+      <a:effectRef idx="0">
+        <a:scrgbClr r="0" g="0" b="0"/>
+      </a:effectRef>
+      <a:fontRef idx="minor">
+        <a:schemeClr val="lt1"/>
+      </a:fontRef>
+    </dgm:style>
+  </dgm:styleLbl>
+  <dgm:styleLbl name="node2">
+    <dgm:scene3d>
+      <a:camera prst="orthographicFront"/>
+      <a:lightRig rig="threePt" dir="t"/>
+    </dgm:scene3d>
+    <dgm:sp3d/>
+    <dgm:txPr/>
+    <dgm:style>
+      <a:lnRef idx="2">
+        <a:scrgbClr r="0" g="0" b="0"/>
+      </a:lnRef>
+      <a:fillRef idx="1">
+        <a:scrgbClr r="0" g="0" b="0"/>
+      </a:fillRef>
+      <a:effectRef idx="0">
+        <a:scrgbClr r="0" g="0" b="0"/>
+      </a:effectRef>
+      <a:fontRef idx="minor">
+        <a:schemeClr val="lt1"/>
+      </a:fontRef>
+    </dgm:style>
+  </dgm:styleLbl>
+  <dgm:styleLbl name="node3">
+    <dgm:scene3d>
+      <a:camera prst="orthographicFront"/>
+      <a:lightRig rig="threePt" dir="t"/>
+    </dgm:scene3d>
+    <dgm:sp3d/>
+    <dgm:txPr/>
+    <dgm:style>
+      <a:lnRef idx="2">
+        <a:scrgbClr r="0" g="0" b="0"/>
+      </a:lnRef>
+      <a:fillRef idx="1">
+        <a:scrgbClr r="0" g="0" b="0"/>
+      </a:fillRef>
+      <a:effectRef idx="0">
+        <a:scrgbClr r="0" g="0" b="0"/>
+      </a:effectRef>
+      <a:fontRef idx="minor">
+        <a:schemeClr val="lt1"/>
+      </a:fontRef>
+    </dgm:style>
+  </dgm:styleLbl>
+  <dgm:styleLbl name="node4">
+    <dgm:scene3d>
+      <a:camera prst="orthographicFront"/>
+      <a:lightRig rig="threePt" dir="t"/>
+    </dgm:scene3d>
+    <dgm:sp3d/>
+    <dgm:txPr/>
+    <dgm:style>
+      <a:lnRef idx="2">
+        <a:scrgbClr r="0" g="0" b="0"/>
+      </a:lnRef>
+      <a:fillRef idx="1">
+        <a:scrgbClr r="0" g="0" b="0"/>
+      </a:fillRef>
+      <a:effectRef idx="0">
+        <a:scrgbClr r="0" g="0" b="0"/>
+      </a:effectRef>
+      <a:fontRef idx="minor">
+        <a:schemeClr val="lt1"/>
+      </a:fontRef>
+    </dgm:style>
+  </dgm:styleLbl>
+  <dgm:styleLbl name="fgImgPlace1">
+    <dgm:scene3d>
+      <a:camera prst="orthographicFront"/>
+      <a:lightRig rig="threePt" dir="t"/>
+    </dgm:scene3d>
+    <dgm:sp3d/>
+    <dgm:txPr/>
+    <dgm:style>
+      <a:lnRef idx="2">
+        <a:scrgbClr r="0" g="0" b="0"/>
+      </a:lnRef>
+      <a:fillRef idx="1">
+        <a:scrgbClr r="0" g="0" b="0"/>
+      </a:fillRef>
+      <a:effectRef idx="0">
+        <a:scrgbClr r="0" g="0" b="0"/>
+      </a:effectRef>
+      <a:fontRef idx="minor"/>
+    </dgm:style>
+  </dgm:styleLbl>
+  <dgm:styleLbl name="alignImgPlace1">
+    <dgm:scene3d>
+      <a:camera prst="orthographicFront"/>
+      <a:lightRig rig="threePt" dir="t"/>
+    </dgm:scene3d>
+    <dgm:sp3d/>
+    <dgm:txPr/>
+    <dgm:style>
+      <a:lnRef idx="2">
+        <a:scrgbClr r="0" g="0" b="0"/>
+      </a:lnRef>
+      <a:fillRef idx="1">
+        <a:scrgbClr r="0" g="0" b="0"/>
+      </a:fillRef>
+      <a:effectRef idx="0">
+        <a:scrgbClr r="0" g="0" b="0"/>
+      </a:effectRef>
+      <a:fontRef idx="minor"/>
+    </dgm:style>
+  </dgm:styleLbl>
+  <dgm:styleLbl name="bgImgPlace1">
+    <dgm:scene3d>
+      <a:camera prst="orthographicFront"/>
+      <a:lightRig rig="threePt" dir="t"/>
+    </dgm:scene3d>
+    <dgm:sp3d/>
+    <dgm:txPr/>
+    <dgm:style>
+      <a:lnRef idx="2">
+        <a:scrgbClr r="0" g="0" b="0"/>
+      </a:lnRef>
+      <a:fillRef idx="1">
+        <a:scrgbClr r="0" g="0" b="0"/>
+      </a:fillRef>
+      <a:effectRef idx="0">
+        <a:scrgbClr r="0" g="0" b="0"/>
+      </a:effectRef>
+      <a:fontRef idx="minor"/>
+    </dgm:style>
+  </dgm:styleLbl>
+  <dgm:styleLbl name="sibTrans2D1">
+    <dgm:scene3d>
+      <a:camera prst="orthographicFront"/>
+      <a:lightRig rig="threePt" dir="t"/>
+    </dgm:scene3d>
+    <dgm:sp3d/>
+    <dgm:txPr/>
+    <dgm:style>
+      <a:lnRef idx="0">
+        <a:scrgbClr r="0" g="0" b="0"/>
+      </a:lnRef>
+      <a:fillRef idx="1">
+        <a:scrgbClr r="0" g="0" b="0"/>
+      </a:fillRef>
+      <a:effectRef idx="0">
+        <a:scrgbClr r="0" g="0" b="0"/>
+      </a:effectRef>
+      <a:fontRef idx="minor">
+        <a:schemeClr val="lt1"/>
+      </a:fontRef>
+    </dgm:style>
+  </dgm:styleLbl>
+  <dgm:styleLbl name="fgSibTrans2D1">
+    <dgm:scene3d>
+      <a:camera prst="orthographicFront"/>
+      <a:lightRig rig="threePt" dir="t"/>
+    </dgm:scene3d>
+    <dgm:sp3d/>
+    <dgm:txPr/>
+    <dgm:style>
+      <a:lnRef idx="0">
+        <a:scrgbClr r="0" g="0" b="0"/>
+      </a:lnRef>
+      <a:fillRef idx="1">
+        <a:scrgbClr r="0" g="0" b="0"/>
+      </a:fillRef>
+      <a:effectRef idx="0">
+        <a:scrgbClr r="0" g="0" b="0"/>
+      </a:effectRef>
+      <a:fontRef idx="minor">
+        <a:schemeClr val="lt1"/>
+      </a:fontRef>
+    </dgm:style>
+  </dgm:styleLbl>
+  <dgm:styleLbl name="bgSibTrans2D1">
+    <dgm:scene3d>
+      <a:camera prst="orthographicFront"/>
+      <a:lightRig rig="threePt" dir="t"/>
+    </dgm:scene3d>
+    <dgm:sp3d/>
+    <dgm:txPr/>
+    <dgm:style>
+      <a:lnRef idx="0">
+        <a:scrgbClr r="0" g="0" b="0"/>
+      </a:lnRef>
+      <a:fillRef idx="1">
+        <a:scrgbClr r="0" g="0" b="0"/>
+      </a:fillRef>
+      <a:effectRef idx="0">
+        <a:scrgbClr r="0" g="0" b="0"/>
+      </a:effectRef>
+      <a:fontRef idx="minor">
+        <a:schemeClr val="lt1"/>
+      </a:fontRef>
+    </dgm:style>
+  </dgm:styleLbl>
+  <dgm:styleLbl name="sibTrans1D1">
+    <dgm:scene3d>
+      <a:camera prst="orthographicFront"/>
+      <a:lightRig rig="threePt" dir="t"/>
+    </dgm:scene3d>
+    <dgm:sp3d/>
+    <dgm:txPr/>
+    <dgm:style>
+      <a:lnRef idx="1">
+        <a:scrgbClr r="0" g="0" b="0"/>
+      </a:lnRef>
+      <a:fillRef idx="0">
+        <a:scrgbClr r="0" g="0" b="0"/>
+      </a:fillRef>
+      <a:effectRef idx="0">
+        <a:scrgbClr r="0" g="0" b="0"/>
+      </a:effectRef>
+      <a:fontRef idx="minor"/>
+    </dgm:style>
+  </dgm:styleLbl>
+  <dgm:styleLbl name="callout">
+    <dgm:scene3d>
+      <a:camera prst="orthographicFront"/>
+      <a:lightRig rig="threePt" dir="t"/>
+    </dgm:scene3d>
+    <dgm:sp3d/>
+    <dgm:txPr/>
+    <dgm:style>
+      <a:lnRef idx="2">
+        <a:scrgbClr r="0" g="0" b="0"/>
+      </a:lnRef>
+      <a:fillRef idx="1">
+        <a:scrgbClr r="0" g="0" b="0"/>
+      </a:fillRef>
+      <a:effectRef idx="0">
+        <a:scrgbClr r="0" g="0" b="0"/>
+      </a:effectRef>
+      <a:fontRef idx="minor"/>
+    </dgm:style>
+  </dgm:styleLbl>
+  <dgm:styleLbl name="asst0">
+    <dgm:scene3d>
+      <a:camera prst="orthographicFront"/>
+      <a:lightRig rig="threePt" dir="t"/>
+    </dgm:scene3d>
+    <dgm:sp3d/>
+    <dgm:txPr/>
+    <dgm:style>
+      <a:lnRef idx="2">
+        <a:scrgbClr r="0" g="0" b="0"/>
+      </a:lnRef>
+      <a:fillRef idx="1">
+        <a:scrgbClr r="0" g="0" b="0"/>
+      </a:fillRef>
+      <a:effectRef idx="0">
+        <a:scrgbClr r="0" g="0" b="0"/>
+      </a:effectRef>
+      <a:fontRef idx="minor">
+        <a:schemeClr val="lt1"/>
+      </a:fontRef>
+    </dgm:style>
+  </dgm:styleLbl>
+  <dgm:styleLbl name="asst1">
+    <dgm:scene3d>
+      <a:camera prst="orthographicFront"/>
+      <a:lightRig rig="threePt" dir="t"/>
+    </dgm:scene3d>
+    <dgm:sp3d/>
+    <dgm:txPr/>
+    <dgm:style>
+      <a:lnRef idx="2">
+        <a:scrgbClr r="0" g="0" b="0"/>
+      </a:lnRef>
+      <a:fillRef idx="1">
+        <a:scrgbClr r="0" g="0" b="0"/>
+      </a:fillRef>
+      <a:effectRef idx="0">
+        <a:scrgbClr r="0" g="0" b="0"/>
+      </a:effectRef>
+      <a:fontRef idx="minor">
+        <a:schemeClr val="lt1"/>
+      </a:fontRef>
+    </dgm:style>
+  </dgm:styleLbl>
+  <dgm:styleLbl name="asst2">
+    <dgm:scene3d>
+      <a:camera prst="orthographicFront"/>
+      <a:lightRig rig="threePt" dir="t"/>
+    </dgm:scene3d>
+    <dgm:sp3d/>
+    <dgm:txPr/>
+    <dgm:style>
+      <a:lnRef idx="2">
+        <a:scrgbClr r="0" g="0" b="0"/>
+      </a:lnRef>
+      <a:fillRef idx="1">
+        <a:scrgbClr r="0" g="0" b="0"/>
+      </a:fillRef>
+      <a:effectRef idx="0">
+        <a:scrgbClr r="0" g="0" b="0"/>
+      </a:effectRef>
+      <a:fontRef idx="minor">
+        <a:schemeClr val="lt1"/>
+      </a:fontRef>
+    </dgm:style>
+  </dgm:styleLbl>
+  <dgm:styleLbl name="asst3">
+    <dgm:scene3d>
+      <a:camera prst="orthographicFront"/>
+      <a:lightRig rig="threePt" dir="t"/>
+    </dgm:scene3d>
+    <dgm:sp3d/>
+    <dgm:txPr/>
+    <dgm:style>
+      <a:lnRef idx="2">
+        <a:scrgbClr r="0" g="0" b="0"/>
+      </a:lnRef>
+      <a:fillRef idx="1">
+        <a:scrgbClr r="0" g="0" b="0"/>
+      </a:fillRef>
+      <a:effectRef idx="0">
+        <a:scrgbClr r="0" g="0" b="0"/>
+      </a:effectRef>
+      <a:fontRef idx="minor">
+        <a:schemeClr val="lt1"/>
+      </a:fontRef>
+    </dgm:style>
+  </dgm:styleLbl>
+  <dgm:styleLbl name="asst4">
+    <dgm:scene3d>
+      <a:camera prst="orthographicFront"/>
+      <a:lightRig rig="threePt" dir="t"/>
+    </dgm:scene3d>
+    <dgm:sp3d/>
+    <dgm:txPr/>
+    <dgm:style>
+      <a:lnRef idx="2">
+        <a:scrgbClr r="0" g="0" b="0"/>
+      </a:lnRef>
+      <a:fillRef idx="1">
+        <a:scrgbClr r="0" g="0" b="0"/>
+      </a:fillRef>
+      <a:effectRef idx="0">
+        <a:scrgbClr r="0" g="0" b="0"/>
+      </a:effectRef>
+      <a:fontRef idx="minor">
+        <a:schemeClr val="lt1"/>
+      </a:fontRef>
+    </dgm:style>
+  </dgm:styleLbl>
+  <dgm:styleLbl name="parChTrans2D1">
+    <dgm:scene3d>
+      <a:camera prst="orthographicFront"/>
+      <a:lightRig rig="threePt" dir="t"/>
+    </dgm:scene3d>
+    <dgm:sp3d/>
+    <dgm:txPr/>
+    <dgm:style>
+      <a:lnRef idx="2">
+        <a:scrgbClr r="0" g="0" b="0"/>
+      </a:lnRef>
+      <a:fillRef idx="1">
+        <a:scrgbClr r="0" g="0" b="0"/>
+      </a:fillRef>
+      <a:effectRef idx="0">
+        <a:scrgbClr r="0" g="0" b="0"/>
+      </a:effectRef>
+      <a:fontRef idx="minor">
+        <a:schemeClr val="lt1"/>
+      </a:fontRef>
+    </dgm:style>
+  </dgm:styleLbl>
+  <dgm:styleLbl name="parChTrans2D2">
+    <dgm:scene3d>
+      <a:camera prst="orthographicFront"/>
+      <a:lightRig rig="threePt" dir="t"/>
+    </dgm:scene3d>
+    <dgm:sp3d/>
+    <dgm:txPr/>
+    <dgm:style>
+      <a:lnRef idx="2">
+        <a:scrgbClr r="0" g="0" b="0"/>
+      </a:lnRef>
+      <a:fillRef idx="1">
+        <a:scrgbClr r="0" g="0" b="0"/>
+      </a:fillRef>
+      <a:effectRef idx="0">
+        <a:scrgbClr r="0" g="0" b="0"/>
+      </a:effectRef>
+      <a:fontRef idx="minor">
+        <a:schemeClr val="lt1"/>
+      </a:fontRef>
+    </dgm:style>
+  </dgm:styleLbl>
+  <dgm:styleLbl name="parChTrans2D3">
+    <dgm:scene3d>
+      <a:camera prst="orthographicFront"/>
+      <a:lightRig rig="threePt" dir="t"/>
+    </dgm:scene3d>
+    <dgm:sp3d/>
+    <dgm:txPr/>
+    <dgm:style>
+      <a:lnRef idx="2">
+        <a:scrgbClr r="0" g="0" b="0"/>
+      </a:lnRef>
+      <a:fillRef idx="1">
+        <a:scrgbClr r="0" g="0" b="0"/>
+      </a:fillRef>
+      <a:effectRef idx="0">
+        <a:scrgbClr r="0" g="0" b="0"/>
+      </a:effectRef>
+      <a:fontRef idx="minor">
+        <a:schemeClr val="lt1"/>
+      </a:fontRef>
+    </dgm:style>
+  </dgm:styleLbl>
+  <dgm:styleLbl name="parChTrans2D4">
+    <dgm:scene3d>
+      <a:camera prst="orthographicFront"/>
+      <a:lightRig rig="threePt" dir="t"/>
+    </dgm:scene3d>
+    <dgm:sp3d/>
+    <dgm:txPr/>
+    <dgm:style>
+      <a:lnRef idx="2">
+        <a:scrgbClr r="0" g="0" b="0"/>
+      </a:lnRef>
+      <a:fillRef idx="1">
+        <a:scrgbClr r="0" g="0" b="0"/>
+      </a:fillRef>
+      <a:effectRef idx="0">
+        <a:scrgbClr r="0" g="0" b="0"/>
+      </a:effectRef>
+      <a:fontRef idx="minor">
+        <a:schemeClr val="lt1"/>
+      </a:fontRef>
+    </dgm:style>
+  </dgm:styleLbl>
+  <dgm:styleLbl name="parChTrans1D1">
+    <dgm:scene3d>
+      <a:camera prst="orthographicFront"/>
+      <a:lightRig rig="threePt" dir="t"/>
+    </dgm:scene3d>
+    <dgm:sp3d/>
+    <dgm:txPr/>
+    <dgm:style>
+      <a:lnRef idx="2">
+        <a:scrgbClr r="0" g="0" b="0"/>
+      </a:lnRef>
+      <a:fillRef idx="0">
+        <a:scrgbClr r="0" g="0" b="0"/>
+      </a:fillRef>
+      <a:effectRef idx="0">
+        <a:scrgbClr r="0" g="0" b="0"/>
+      </a:effectRef>
+      <a:fontRef idx="minor"/>
+    </dgm:style>
+  </dgm:styleLbl>
+  <dgm:styleLbl name="parChTrans1D2">
+    <dgm:scene3d>
+      <a:camera prst="orthographicFront"/>
+      <a:lightRig rig="threePt" dir="t"/>
+    </dgm:scene3d>
+    <dgm:sp3d/>
+    <dgm:txPr/>
+    <dgm:style>
+      <a:lnRef idx="2">
+        <a:scrgbClr r="0" g="0" b="0"/>
+      </a:lnRef>
+      <a:fillRef idx="0">
+        <a:scrgbClr r="0" g="0" b="0"/>
+      </a:fillRef>
+      <a:effectRef idx="0">
+        <a:scrgbClr r="0" g="0" b="0"/>
+      </a:effectRef>
+      <a:fontRef idx="minor"/>
+    </dgm:style>
+  </dgm:styleLbl>
+  <dgm:styleLbl name="parChTrans1D3">
+    <dgm:scene3d>
+      <a:camera prst="orthographicFront"/>
+      <a:lightRig rig="threePt" dir="t"/>
+    </dgm:scene3d>
+    <dgm:sp3d/>
+    <dgm:txPr/>
+    <dgm:style>
+      <a:lnRef idx="2">
+        <a:scrgbClr r="0" g="0" b="0"/>
+      </a:lnRef>
+      <a:fillRef idx="0">
+        <a:scrgbClr r="0" g="0" b="0"/>
+      </a:fillRef>
+      <a:effectRef idx="0">
+        <a:scrgbClr r="0" g="0" b="0"/>
+      </a:effectRef>
+      <a:fontRef idx="minor"/>
+    </dgm:style>
+  </dgm:styleLbl>
+  <dgm:styleLbl name="parChTrans1D4">
+    <dgm:scene3d>
+      <a:camera prst="orthographicFront"/>
+      <a:lightRig rig="threePt" dir="t"/>
+    </dgm:scene3d>
+    <dgm:sp3d/>
+    <dgm:txPr/>
+    <dgm:style>
+      <a:lnRef idx="2">
+        <a:scrgbClr r="0" g="0" b="0"/>
+      </a:lnRef>
+      <a:fillRef idx="0">
+        <a:scrgbClr r="0" g="0" b="0"/>
+      </a:fillRef>
+      <a:effectRef idx="0">
+        <a:scrgbClr r="0" g="0" b="0"/>
+      </a:effectRef>
+      <a:fontRef idx="minor"/>
+    </dgm:style>
+  </dgm:styleLbl>
+  <dgm:styleLbl name="fgAcc1">
+    <dgm:scene3d>
+      <a:camera prst="orthographicFront"/>
+      <a:lightRig rig="threePt" dir="t"/>
+    </dgm:scene3d>
+    <dgm:sp3d/>
+    <dgm:txPr/>
+    <dgm:style>
+      <a:lnRef idx="2">
+        <a:scrgbClr r="0" g="0" b="0"/>
+      </a:lnRef>
+      <a:fillRef idx="1">
+        <a:scrgbClr r="0" g="0" b="0"/>
+      </a:fillRef>
+      <a:effectRef idx="0">
+        <a:scrgbClr r="0" g="0" b="0"/>
+      </a:effectRef>
+      <a:fontRef idx="minor"/>
+    </dgm:style>
+  </dgm:styleLbl>
+  <dgm:styleLbl name="conFgAcc1">
+    <dgm:scene3d>
+      <a:camera prst="orthographicFront"/>
+      <a:lightRig rig="threePt" dir="t"/>
+    </dgm:scene3d>
+    <dgm:sp3d/>
+    <dgm:txPr/>
+    <dgm:style>
+      <a:lnRef idx="2">
+        <a:scrgbClr r="0" g="0" b="0"/>
+      </a:lnRef>
+      <a:fillRef idx="1">
+        <a:scrgbClr r="0" g="0" b="0"/>
+      </a:fillRef>
+      <a:effectRef idx="0">
+        <a:scrgbClr r="0" g="0" b="0"/>
+      </a:effectRef>
+      <a:fontRef idx="minor"/>
+    </dgm:style>
+  </dgm:styleLbl>
+  <dgm:styleLbl name="alignAcc1">
+    <dgm:scene3d>
+      <a:camera prst="orthographicFront"/>
+      <a:lightRig rig="threePt" dir="t"/>
+    </dgm:scene3d>
+    <dgm:sp3d/>
+    <dgm:txPr/>
+    <dgm:style>
+      <a:lnRef idx="2">
+        <a:scrgbClr r="0" g="0" b="0"/>
+      </a:lnRef>
+      <a:fillRef idx="1">
+        <a:scrgbClr r="0" g="0" b="0"/>
+      </a:fillRef>
+      <a:effectRef idx="0">
+        <a:scrgbClr r="0" g="0" b="0"/>
+      </a:effectRef>
+      <a:fontRef idx="minor"/>
+    </dgm:style>
+  </dgm:styleLbl>
+  <dgm:styleLbl name="trAlignAcc1">
+    <dgm:scene3d>
+      <a:camera prst="orthographicFront"/>
+      <a:lightRig rig="threePt" dir="t"/>
+    </dgm:scene3d>
+    <dgm:sp3d/>
+    <dgm:txPr/>
+    <dgm:style>
+      <a:lnRef idx="1">
+        <a:scrgbClr r="0" g="0" b="0"/>
+      </a:lnRef>
+      <a:fillRef idx="1">
+        <a:scrgbClr r="0" g="0" b="0"/>
+      </a:fillRef>
+      <a:effectRef idx="0">
+        <a:scrgbClr r="0" g="0" b="0"/>
+      </a:effectRef>
+      <a:fontRef idx="minor"/>
+    </dgm:style>
+  </dgm:styleLbl>
+  <dgm:styleLbl name="bgAcc1">
+    <dgm:scene3d>
+      <a:camera prst="orthographicFront"/>
+      <a:lightRig rig="threePt" dir="t"/>
+    </dgm:scene3d>
+    <dgm:sp3d/>
+    <dgm:txPr/>
+    <dgm:style>
+      <a:lnRef idx="2">
+        <a:scrgbClr r="0" g="0" b="0"/>
+      </a:lnRef>
+      <a:fillRef idx="1">
+        <a:scrgbClr r="0" g="0" b="0"/>
+      </a:fillRef>
+      <a:effectRef idx="0">
+        <a:scrgbClr r="0" g="0" b="0"/>
+      </a:effectRef>
+      <a:fontRef idx="minor"/>
+    </dgm:style>
+  </dgm:styleLbl>
+  <dgm:styleLbl name="solidFgAcc1">
+    <dgm:scene3d>
+      <a:camera prst="orthographicFront"/>
+      <a:lightRig rig="threePt" dir="t"/>
+    </dgm:scene3d>
+    <dgm:sp3d/>
+    <dgm:txPr/>
+    <dgm:style>
+      <a:lnRef idx="2">
+        <a:scrgbClr r="0" g="0" b="0"/>
+      </a:lnRef>
+      <a:fillRef idx="1">
+        <a:scrgbClr r="0" g="0" b="0"/>
+      </a:fillRef>
+      <a:effectRef idx="0">
+        <a:scrgbClr r="0" g="0" b="0"/>
+      </a:effectRef>
+      <a:fontRef idx="minor"/>
+    </dgm:style>
+  </dgm:styleLbl>
+  <dgm:styleLbl name="solidAlignAcc1">
+    <dgm:scene3d>
+      <a:camera prst="orthographicFront"/>
+      <a:lightRig rig="threePt" dir="t"/>
+    </dgm:scene3d>
+    <dgm:sp3d/>
+    <dgm:txPr/>
+    <dgm:style>
+      <a:lnRef idx="2">
+        <a:scrgbClr r="0" g="0" b="0"/>
+      </a:lnRef>
+      <a:fillRef idx="1">
+        <a:scrgbClr r="0" g="0" b="0"/>
+      </a:fillRef>
+      <a:effectRef idx="0">
+        <a:scrgbClr r="0" g="0" b="0"/>
+      </a:effectRef>
+      <a:fontRef idx="minor"/>
+    </dgm:style>
+  </dgm:styleLbl>
+  <dgm:styleLbl name="solidBgAcc1">
+    <dgm:scene3d>
+      <a:camera prst="orthographicFront"/>
+      <a:lightRig rig="threePt" dir="t"/>
+    </dgm:scene3d>
+    <dgm:sp3d/>
+    <dgm:txPr/>
+    <dgm:style>
+      <a:lnRef idx="2">
+        <a:scrgbClr r="0" g="0" b="0"/>
+      </a:lnRef>
+      <a:fillRef idx="1">
+        <a:scrgbClr r="0" g="0" b="0"/>
+      </a:fillRef>
+      <a:effectRef idx="0">
+        <a:scrgbClr r="0" g="0" b="0"/>
+      </a:effectRef>
+      <a:fontRef idx="minor"/>
+    </dgm:style>
+  </dgm:styleLbl>
+  <dgm:styleLbl name="fgAccFollowNode1">
+    <dgm:scene3d>
+      <a:camera prst="orthographicFront"/>
+      <a:lightRig rig="threePt" dir="t"/>
+    </dgm:scene3d>
+    <dgm:sp3d/>
+    <dgm:txPr/>
+    <dgm:style>
+      <a:lnRef idx="2">
+        <a:scrgbClr r="0" g="0" b="0"/>
+      </a:lnRef>
+      <a:fillRef idx="1">
+        <a:scrgbClr r="0" g="0" b="0"/>
+      </a:fillRef>
+      <a:effectRef idx="0">
+        <a:scrgbClr r="0" g="0" b="0"/>
+      </a:effectRef>
+      <a:fontRef idx="minor"/>
+    </dgm:style>
+  </dgm:styleLbl>
+  <dgm:styleLbl name="alignAccFollowNode1">
+    <dgm:scene3d>
+      <a:camera prst="orthographicFront"/>
+      <a:lightRig rig="threePt" dir="t"/>
+    </dgm:scene3d>
+    <dgm:sp3d/>
+    <dgm:txPr/>
+    <dgm:style>
+      <a:lnRef idx="2">
+        <a:scrgbClr r="0" g="0" b="0"/>
+      </a:lnRef>
+      <a:fillRef idx="1">
+        <a:scrgbClr r="0" g="0" b="0"/>
+      </a:fillRef>
+      <a:effectRef idx="0">
+        <a:scrgbClr r="0" g="0" b="0"/>
+      </a:effectRef>
+      <a:fontRef idx="minor"/>
+    </dgm:style>
+  </dgm:styleLbl>
+  <dgm:styleLbl name="bgAccFollowNode1">
+    <dgm:scene3d>
+      <a:camera prst="orthographicFront"/>
+      <a:lightRig rig="threePt" dir="t"/>
+    </dgm:scene3d>
+    <dgm:sp3d/>
+    <dgm:txPr/>
+    <dgm:style>
+      <a:lnRef idx="2">
+        <a:scrgbClr r="0" g="0" b="0"/>
+      </a:lnRef>
+      <a:fillRef idx="1">
+        <a:scrgbClr r="0" g="0" b="0"/>
+      </a:fillRef>
+      <a:effectRef idx="0">
+        <a:scrgbClr r="0" g="0" b="0"/>
+      </a:effectRef>
+      <a:fontRef idx="minor"/>
+    </dgm:style>
+  </dgm:styleLbl>
+  <dgm:styleLbl name="fgAcc0">
+    <dgm:scene3d>
+      <a:camera prst="orthographicFront"/>
+      <a:lightRig rig="threePt" dir="t"/>
+    </dgm:scene3d>
+    <dgm:sp3d/>
+    <dgm:txPr/>
+    <dgm:style>
+      <a:lnRef idx="2">
+        <a:scrgbClr r="0" g="0" b="0"/>
+      </a:lnRef>
+      <a:fillRef idx="1">
+        <a:scrgbClr r="0" g="0" b="0"/>
+      </a:fillRef>
+      <a:effectRef idx="0">
+        <a:scrgbClr r="0" g="0" b="0"/>
+      </a:effectRef>
+      <a:fontRef idx="minor"/>
+    </dgm:style>
+  </dgm:styleLbl>
+  <dgm:styleLbl name="fgAcc2">
+    <dgm:scene3d>
+      <a:camera prst="orthographicFront"/>
+      <a:lightRig rig="threePt" dir="t"/>
+    </dgm:scene3d>
+    <dgm:sp3d/>
+    <dgm:txPr/>
+    <dgm:style>
+      <a:lnRef idx="2">
+        <a:scrgbClr r="0" g="0" b="0"/>
+      </a:lnRef>
+      <a:fillRef idx="1">
+        <a:scrgbClr r="0" g="0" b="0"/>
+      </a:fillRef>
+      <a:effectRef idx="0">
+        <a:scrgbClr r="0" g="0" b="0"/>
+      </a:effectRef>
+      <a:fontRef idx="minor"/>
+    </dgm:style>
+  </dgm:styleLbl>
+  <dgm:styleLbl name="fgAcc3">
+    <dgm:scene3d>
+      <a:camera prst="orthographicFront"/>
+      <a:lightRig rig="threePt" dir="t"/>
+    </dgm:scene3d>
+    <dgm:sp3d/>
+    <dgm:txPr/>
+    <dgm:style>
+      <a:lnRef idx="2">
+        <a:scrgbClr r="0" g="0" b="0"/>
+      </a:lnRef>
+      <a:fillRef idx="1">
+        <a:scrgbClr r="0" g="0" b="0"/>
+      </a:fillRef>
+      <a:effectRef idx="0">
+        <a:scrgbClr r="0" g="0" b="0"/>
+      </a:effectRef>
+      <a:fontRef idx="minor"/>
+    </dgm:style>
+  </dgm:styleLbl>
+  <dgm:styleLbl name="fgAcc4">
+    <dgm:scene3d>
+      <a:camera prst="orthographicFront"/>
+      <a:lightRig rig="threePt" dir="t"/>
+    </dgm:scene3d>
+    <dgm:sp3d/>
+    <dgm:txPr/>
+    <dgm:style>
+      <a:lnRef idx="2">
+        <a:scrgbClr r="0" g="0" b="0"/>
+      </a:lnRef>
+      <a:fillRef idx="1">
+        <a:scrgbClr r="0" g="0" b="0"/>
+      </a:fillRef>
+      <a:effectRef idx="0">
+        <a:scrgbClr r="0" g="0" b="0"/>
+      </a:effectRef>
+      <a:fontRef idx="minor"/>
+    </dgm:style>
+  </dgm:styleLbl>
+  <dgm:styleLbl name="bgShp">
+    <dgm:scene3d>
+      <a:camera prst="orthographicFront"/>
+      <a:lightRig rig="threePt" dir="t"/>
+    </dgm:scene3d>
+    <dgm:sp3d/>
+    <dgm:txPr/>
+    <dgm:style>
+      <a:lnRef idx="0">
+        <a:scrgbClr r="0" g="0" b="0"/>
+      </a:lnRef>
+      <a:fillRef idx="1">
+        <a:scrgbClr r="0" g="0" b="0"/>
+      </a:fillRef>
+      <a:effectRef idx="0">
+        <a:scrgbClr r="0" g="0" b="0"/>
+      </a:effectRef>
+      <a:fontRef idx="minor"/>
+    </dgm:style>
+  </dgm:styleLbl>
+  <dgm:styleLbl name="dkBgShp">
+    <dgm:scene3d>
+      <a:camera prst="orthographicFront"/>
+      <a:lightRig rig="threePt" dir="t"/>
+    </dgm:scene3d>
+    <dgm:sp3d/>
+    <dgm:txPr/>
+    <dgm:style>
+      <a:lnRef idx="0">
+        <a:scrgbClr r="0" g="0" b="0"/>
+      </a:lnRef>
+      <a:fillRef idx="1">
+        <a:scrgbClr r="0" g="0" b="0"/>
+      </a:fillRef>
+      <a:effectRef idx="0">
+        <a:scrgbClr r="0" g="0" b="0"/>
+      </a:effectRef>
+      <a:fontRef idx="minor"/>
+    </dgm:style>
+  </dgm:styleLbl>
+  <dgm:styleLbl name="trBgShp">
+    <dgm:scene3d>
+      <a:camera prst="orthographicFront"/>
+      <a:lightRig rig="threePt" dir="t"/>
+    </dgm:scene3d>
+    <dgm:sp3d/>
+    <dgm:txPr/>
+    <dgm:style>
+      <a:lnRef idx="0">
+        <a:scrgbClr r="0" g="0" b="0"/>
+      </a:lnRef>
+      <a:fillRef idx="1">
+        <a:scrgbClr r="0" g="0" b="0"/>
+      </a:fillRef>
+      <a:effectRef idx="0">
+        <a:scrgbClr r="0" g="0" b="0"/>
+      </a:effectRef>
+      <a:fontRef idx="minor"/>
+    </dgm:style>
+  </dgm:styleLbl>
+  <dgm:styleLbl name="fgShp">
+    <dgm:scene3d>
+      <a:camera prst="orthographicFront"/>
+      <a:lightRig rig="threePt" dir="t"/>
+    </dgm:scene3d>
+    <dgm:sp3d/>
+    <dgm:txPr/>
+    <dgm:style>
+      <a:lnRef idx="2">
+        <a:scrgbClr r="0" g="0" b="0"/>
+      </a:lnRef>
+      <a:fillRef idx="1">
+        <a:scrgbClr r="0" g="0" b="0"/>
+      </a:fillRef>
+      <a:effectRef idx="0">
+        <a:scrgbClr r="0" g="0" b="0"/>
+      </a:effectRef>
+      <a:fontRef idx="minor"/>
+    </dgm:style>
+  </dgm:styleLbl>
+  <dgm:styleLbl name="revTx">
+    <dgm:scene3d>
+      <a:camera prst="orthographicFront"/>
+      <a:lightRig rig="threePt" dir="t"/>
+    </dgm:scene3d>
+    <dgm:sp3d/>
+    <dgm:txPr/>
+    <dgm:style>
+      <a:lnRef idx="0">
+        <a:scrgbClr r="0" g="0" b="0"/>
+      </a:lnRef>
+      <a:fillRef idx="0">
+        <a:scrgbClr r="0" g="0" b="0"/>
+      </a:fillRef>
+      <a:effectRef idx="0">
+        <a:scrgbClr r="0" g="0" b="0"/>
+      </a:effectRef>
+      <a:fontRef idx="minor"/>
+    </dgm:style>
+  </dgm:styleLbl>
+</dgm:styleDef>
+</file>
+
 <file path=word/theme/theme1.xml><?xml version="1.0" encoding="utf-8"?>
 <a:theme xmlns:a="http://schemas.openxmlformats.org/drawingml/2006/main" name="Office Theme">
   <a:themeElements>

</xml_diff>